<commit_message>
The code is "Finished" :confused:.
</commit_message>
<xml_diff>
--- a/doc/Documentacion.docx
+++ b/doc/Documentacion.docx
@@ -126,6 +126,8 @@
         </w:rPr>
         <w:t>: Buscar participante por id</w:t>
       </w:r>
+      <w:bookmarkStart w:id="0" w:name="_GoBack"/>
+      <w:bookmarkEnd w:id="0"/>
     </w:p>
     <w:p>
       <w:pPr>
@@ -135,36 +137,36 @@
           <w:numId w:val="1"/>
         </w:numPr>
         <w:rPr>
-          <w:highlight w:val="red"/>
-        </w:rPr>
-      </w:pPr>
-      <w:r>
-        <w:rPr>
-          <w:highlight w:val="red"/>
+          <w:highlight w:val="green"/>
+        </w:rPr>
+      </w:pPr>
+      <w:r>
+        <w:rPr>
+          <w:highlight w:val="green"/>
         </w:rPr>
         <w:t>RF</w:t>
       </w:r>
       <w:r>
         <w:rPr>
-          <w:highlight w:val="red"/>
+          <w:highlight w:val="green"/>
         </w:rPr>
         <w:t>5</w:t>
       </w:r>
       <w:r>
         <w:rPr>
-          <w:highlight w:val="red"/>
+          <w:highlight w:val="green"/>
         </w:rPr>
         <w:t xml:space="preserve">: Visualizar los </w:t>
       </w:r>
       <w:r>
         <w:rPr>
-          <w:highlight w:val="red"/>
+          <w:highlight w:val="green"/>
         </w:rPr>
         <w:t>espectadores</w:t>
       </w:r>
       <w:r>
         <w:rPr>
-          <w:highlight w:val="red"/>
+          <w:highlight w:val="green"/>
         </w:rPr>
         <w:t xml:space="preserve"> por un país</w:t>
       </w:r>
@@ -177,17 +179,22 @@
           <w:numId w:val="1"/>
         </w:numPr>
         <w:rPr>
+          <w:highlight w:val="green"/>
+        </w:rPr>
+      </w:pPr>
+      <w:r>
+        <w:rPr>
+          <w:highlight w:val="green"/>
+        </w:rPr>
+        <w:t>RF6: Visualizar los participantes por un país</w:t>
+      </w:r>
+    </w:p>
+    <w:p>
+      <w:pPr>
+        <w:rPr>
           <w:highlight w:val="red"/>
         </w:rPr>
       </w:pPr>
-      <w:r>
-        <w:rPr>
-          <w:highlight w:val="red"/>
-        </w:rPr>
-        <w:t>RF6: Visualizar los participantes por un país</w:t>
-      </w:r>
-      <w:bookmarkStart w:id="0" w:name="_GoBack"/>
-      <w:bookmarkEnd w:id="0"/>
     </w:p>
     <w:sectPr>
       <w:pgSz w:w="12240" w:h="15840"/>

</xml_diff>

<commit_message>
Class Diagram & Functional Requirements finished :lips:. Some changes in the code :trollface:.
</commit_message>
<xml_diff>
--- a/doc/Documentacion.docx
+++ b/doc/Documentacion.docx
@@ -3,38 +3,1100 @@
 <w:document xmlns:wpc="http://schemas.microsoft.com/office/word/2010/wordprocessingCanvas" xmlns:cx="http://schemas.microsoft.com/office/drawing/2014/chartex" xmlns:cx1="http://schemas.microsoft.com/office/drawing/2015/9/8/chartex" xmlns:cx2="http://schemas.microsoft.com/office/drawing/2015/10/21/chartex" xmlns:cx3="http://schemas.microsoft.com/office/drawing/2016/5/9/chartex" xmlns:cx4="http://schemas.microsoft.com/office/drawing/2016/5/10/chartex" xmlns:cx5="http://schemas.microsoft.com/office/drawing/2016/5/11/chartex" xmlns:cx6="http://schemas.microsoft.com/office/drawing/2016/5/12/chartex" xmlns:cx7="http://schemas.microsoft.com/office/drawing/2016/5/13/chartex" xmlns:cx8="http://schemas.microsoft.com/office/drawing/2016/5/14/chartex" xmlns:mc="http://schemas.openxmlformats.org/markup-compatibility/2006" xmlns:aink="http://schemas.microsoft.com/office/drawing/2016/ink" xmlns:am3d="http://schemas.microsoft.com/office/drawing/2017/model3d" xmlns:o="urn:schemas-microsoft-com:office:office" xmlns:r="http://schemas.openxmlformats.org/officeDocument/2006/relationships" xmlns:m="http://schemas.openxmlformats.org/officeDocument/2006/math" xmlns:v="urn:schemas-microsoft-com:vml" xmlns:wp14="http://schemas.microsoft.com/office/word/2010/wordprocessingDrawing" xmlns:wp="http://schemas.openxmlformats.org/drawingml/2006/wordprocessingDrawing" xmlns:w10="urn:schemas-microsoft-com:office:word" xmlns:w="http://schemas.openxmlformats.org/wordprocessingml/2006/main" xmlns:w14="http://schemas.microsoft.com/office/word/2010/wordml" xmlns:w15="http://schemas.microsoft.com/office/word/2012/wordml" xmlns:w16cid="http://schemas.microsoft.com/office/word/2016/wordml/cid" xmlns:w16se="http://schemas.microsoft.com/office/word/2015/wordml/symex" xmlns:wpg="http://schemas.microsoft.com/office/word/2010/wordprocessingGroup" xmlns:wpi="http://schemas.microsoft.com/office/word/2010/wordprocessingInk" xmlns:wne="http://schemas.microsoft.com/office/word/2006/wordml" xmlns:wps="http://schemas.microsoft.com/office/word/2010/wordprocessingShape" mc:Ignorable="w14 w15 w16se w16cid wp14">
   <w:body>
     <w:p>
+      <w:pPr>
+        <w:rPr>
+          <w:b/>
+          <w:bCs/>
+          <w:sz w:val="40"/>
+          <w:szCs w:val="40"/>
+          <w:u w:val="single"/>
+        </w:rPr>
+      </w:pPr>
       <w:r>
+        <w:rPr>
+          <w:b/>
+          <w:bCs/>
+          <w:sz w:val="40"/>
+          <w:szCs w:val="40"/>
+          <w:u w:val="single"/>
+        </w:rPr>
+        <w:t>1.</w:t>
+      </w:r>
+    </w:p>
+    <w:p>
+      <w:pPr>
+        <w:rPr>
+          <w:b/>
+          <w:bCs/>
+          <w:sz w:val="32"/>
+          <w:szCs w:val="32"/>
+        </w:rPr>
+      </w:pPr>
+      <w:r>
+        <w:rPr>
+          <w:b/>
+          <w:bCs/>
+          <w:sz w:val="32"/>
+          <w:szCs w:val="32"/>
+        </w:rPr>
         <w:t>Requerimientos Funcionales:</w:t>
       </w:r>
     </w:p>
+    <w:tbl>
+      <w:tblPr>
+        <w:tblStyle w:val="Tablaconcuadrcula"/>
+        <w:tblW w:w="0" w:type="auto"/>
+        <w:tblLook w:val="04A0" w:firstRow="1" w:lastRow="0" w:firstColumn="1" w:lastColumn="0" w:noHBand="0" w:noVBand="1"/>
+      </w:tblPr>
+      <w:tblGrid>
+        <w:gridCol w:w="4414"/>
+        <w:gridCol w:w="4414"/>
+      </w:tblGrid>
+      <w:tr>
+        <w:tc>
+          <w:tcPr>
+            <w:tcW w:w="4414" w:type="dxa"/>
+            <w:shd w:val="clear" w:color="auto" w:fill="92D050"/>
+          </w:tcPr>
+          <w:p>
+            <w:pPr>
+              <w:rPr>
+                <w:b/>
+                <w:bCs/>
+              </w:rPr>
+            </w:pPr>
+            <w:r>
+              <w:rPr>
+                <w:b/>
+                <w:bCs/>
+              </w:rPr>
+              <w:t>Nombre</w:t>
+            </w:r>
+          </w:p>
+        </w:tc>
+        <w:tc>
+          <w:tcPr>
+            <w:tcW w:w="4414" w:type="dxa"/>
+          </w:tcPr>
+          <w:p>
+            <w:r>
+              <w:t>RF1: Cargar los espectadores desde un archivo</w:t>
+            </w:r>
+          </w:p>
+        </w:tc>
+      </w:tr>
+      <w:tr>
+        <w:tc>
+          <w:tcPr>
+            <w:tcW w:w="4414" w:type="dxa"/>
+            <w:shd w:val="clear" w:color="auto" w:fill="92D050"/>
+          </w:tcPr>
+          <w:p>
+            <w:pPr>
+              <w:rPr>
+                <w:b/>
+                <w:bCs/>
+              </w:rPr>
+            </w:pPr>
+            <w:r>
+              <w:rPr>
+                <w:b/>
+                <w:bCs/>
+              </w:rPr>
+              <w:t>Resumen</w:t>
+            </w:r>
+          </w:p>
+        </w:tc>
+        <w:tc>
+          <w:tcPr>
+            <w:tcW w:w="4414" w:type="dxa"/>
+          </w:tcPr>
+          <w:p>
+            <w:r>
+              <w:t>Permite cargar todos los candidatos del evento mediante la ruta de un archivo</w:t>
+            </w:r>
+            <w:r>
+              <w:t>. La búsqueda del archivo se podrá realizar tanto con su ruta relativa, como con su ruta absoluta. Si no se encuentra el archivo indicara que no se pudieron cargar los datos.</w:t>
+            </w:r>
+          </w:p>
+        </w:tc>
+      </w:tr>
+      <w:tr>
+        <w:tc>
+          <w:tcPr>
+            <w:tcW w:w="4414" w:type="dxa"/>
+            <w:shd w:val="clear" w:color="auto" w:fill="92D050"/>
+          </w:tcPr>
+          <w:p>
+            <w:pPr>
+              <w:rPr>
+                <w:b/>
+                <w:bCs/>
+              </w:rPr>
+            </w:pPr>
+            <w:r>
+              <w:rPr>
+                <w:b/>
+                <w:bCs/>
+              </w:rPr>
+              <w:t>Entrada</w:t>
+            </w:r>
+          </w:p>
+        </w:tc>
+        <w:tc>
+          <w:tcPr>
+            <w:tcW w:w="4414" w:type="dxa"/>
+          </w:tcPr>
+          <w:p>
+            <w:r>
+              <w:t>La ruta del archivo.</w:t>
+            </w:r>
+          </w:p>
+        </w:tc>
+      </w:tr>
+      <w:tr>
+        <w:tc>
+          <w:tcPr>
+            <w:tcW w:w="4414" w:type="dxa"/>
+            <w:shd w:val="clear" w:color="auto" w:fill="92D050"/>
+          </w:tcPr>
+          <w:p>
+            <w:pPr>
+              <w:rPr>
+                <w:b/>
+                <w:bCs/>
+              </w:rPr>
+            </w:pPr>
+            <w:r>
+              <w:rPr>
+                <w:b/>
+                <w:bCs/>
+              </w:rPr>
+              <w:t>Salida</w:t>
+            </w:r>
+          </w:p>
+        </w:tc>
+        <w:tc>
+          <w:tcPr>
+            <w:tcW w:w="4414" w:type="dxa"/>
+          </w:tcPr>
+          <w:p>
+            <w:r>
+              <w:t>Se han cargado los espectadores del evento.</w:t>
+            </w:r>
+          </w:p>
+        </w:tc>
+      </w:tr>
+    </w:tbl>
+    <w:p/>
+    <w:tbl>
+      <w:tblPr>
+        <w:tblStyle w:val="Tablaconcuadrcula"/>
+        <w:tblW w:w="0" w:type="auto"/>
+        <w:tblLook w:val="04A0" w:firstRow="1" w:lastRow="0" w:firstColumn="1" w:lastColumn="0" w:noHBand="0" w:noVBand="1"/>
+      </w:tblPr>
+      <w:tblGrid>
+        <w:gridCol w:w="4414"/>
+        <w:gridCol w:w="4414"/>
+      </w:tblGrid>
+      <w:tr>
+        <w:tc>
+          <w:tcPr>
+            <w:tcW w:w="4414" w:type="dxa"/>
+            <w:shd w:val="clear" w:color="auto" w:fill="92D050"/>
+          </w:tcPr>
+          <w:p>
+            <w:pPr>
+              <w:rPr>
+                <w:b/>
+                <w:bCs/>
+              </w:rPr>
+            </w:pPr>
+            <w:r>
+              <w:rPr>
+                <w:b/>
+                <w:bCs/>
+              </w:rPr>
+              <w:t>Nombre</w:t>
+            </w:r>
+          </w:p>
+        </w:tc>
+        <w:tc>
+          <w:tcPr>
+            <w:tcW w:w="4414" w:type="dxa"/>
+          </w:tcPr>
+          <w:p>
+            <w:r>
+              <w:t>RF</w:t>
+            </w:r>
+            <w:r>
+              <w:t>2</w:t>
+            </w:r>
+            <w:r>
+              <w:t xml:space="preserve">: Cargar </w:t>
+            </w:r>
+            <w:r>
+              <w:t>aleatoriamente los participantes</w:t>
+            </w:r>
+          </w:p>
+        </w:tc>
+      </w:tr>
+      <w:tr>
+        <w:tc>
+          <w:tcPr>
+            <w:tcW w:w="4414" w:type="dxa"/>
+            <w:shd w:val="clear" w:color="auto" w:fill="92D050"/>
+          </w:tcPr>
+          <w:p>
+            <w:pPr>
+              <w:rPr>
+                <w:b/>
+                <w:bCs/>
+              </w:rPr>
+            </w:pPr>
+            <w:r>
+              <w:rPr>
+                <w:b/>
+                <w:bCs/>
+              </w:rPr>
+              <w:t>Resumen</w:t>
+            </w:r>
+          </w:p>
+        </w:tc>
+        <w:tc>
+          <w:tcPr>
+            <w:tcW w:w="4414" w:type="dxa"/>
+          </w:tcPr>
+          <w:p>
+            <w:r>
+              <w:t>Carga</w:t>
+            </w:r>
+            <w:r>
+              <w:t xml:space="preserve"> todos los </w:t>
+            </w:r>
+            <w:r>
+              <w:t>participantes</w:t>
+            </w:r>
+            <w:r>
+              <w:t xml:space="preserve"> del evento mediante </w:t>
+            </w:r>
+            <w:r>
+              <w:t>la selecciona aleatoria de algunos espectadores</w:t>
+            </w:r>
+            <w:r>
+              <w:t xml:space="preserve">. </w:t>
+            </w:r>
+            <w:r>
+              <w:t>Se seleccionará aproximadamente el 50% de los espectadores para ser los competidores del evento. Cada que se escoge un participante, este se eliminara de los espectadores.</w:t>
+            </w:r>
+          </w:p>
+        </w:tc>
+      </w:tr>
+      <w:tr>
+        <w:tc>
+          <w:tcPr>
+            <w:tcW w:w="4414" w:type="dxa"/>
+            <w:shd w:val="clear" w:color="auto" w:fill="92D050"/>
+          </w:tcPr>
+          <w:p>
+            <w:pPr>
+              <w:rPr>
+                <w:b/>
+                <w:bCs/>
+              </w:rPr>
+            </w:pPr>
+            <w:r>
+              <w:rPr>
+                <w:b/>
+                <w:bCs/>
+              </w:rPr>
+              <w:t>Entrada</w:t>
+            </w:r>
+          </w:p>
+        </w:tc>
+        <w:tc>
+          <w:tcPr>
+            <w:tcW w:w="4414" w:type="dxa"/>
+          </w:tcPr>
+          <w:p>
+            <w:r>
+              <w:t>Ninguna.</w:t>
+            </w:r>
+          </w:p>
+        </w:tc>
+      </w:tr>
+      <w:tr>
+        <w:tc>
+          <w:tcPr>
+            <w:tcW w:w="4414" w:type="dxa"/>
+            <w:shd w:val="clear" w:color="auto" w:fill="92D050"/>
+          </w:tcPr>
+          <w:p>
+            <w:pPr>
+              <w:rPr>
+                <w:b/>
+                <w:bCs/>
+              </w:rPr>
+            </w:pPr>
+            <w:r>
+              <w:rPr>
+                <w:b/>
+                <w:bCs/>
+              </w:rPr>
+              <w:t>Salida</w:t>
+            </w:r>
+          </w:p>
+        </w:tc>
+        <w:tc>
+          <w:tcPr>
+            <w:tcW w:w="4414" w:type="dxa"/>
+          </w:tcPr>
+          <w:p>
+            <w:r>
+              <w:t xml:space="preserve">Se </w:t>
+            </w:r>
+            <w:r>
+              <w:t>han seleccionado los participantes del evento.</w:t>
+            </w:r>
+          </w:p>
+        </w:tc>
+      </w:tr>
+    </w:tbl>
+    <w:p/>
+    <w:tbl>
+      <w:tblPr>
+        <w:tblStyle w:val="Tablaconcuadrcula"/>
+        <w:tblW w:w="0" w:type="auto"/>
+        <w:tblLook w:val="04A0" w:firstRow="1" w:lastRow="0" w:firstColumn="1" w:lastColumn="0" w:noHBand="0" w:noVBand="1"/>
+      </w:tblPr>
+      <w:tblGrid>
+        <w:gridCol w:w="4414"/>
+        <w:gridCol w:w="4414"/>
+      </w:tblGrid>
+      <w:tr>
+        <w:tc>
+          <w:tcPr>
+            <w:tcW w:w="4414" w:type="dxa"/>
+            <w:shd w:val="clear" w:color="auto" w:fill="92D050"/>
+          </w:tcPr>
+          <w:p>
+            <w:pPr>
+              <w:rPr>
+                <w:b/>
+                <w:bCs/>
+              </w:rPr>
+            </w:pPr>
+            <w:r>
+              <w:rPr>
+                <w:b/>
+                <w:bCs/>
+              </w:rPr>
+              <w:t>Nombre</w:t>
+            </w:r>
+          </w:p>
+        </w:tc>
+        <w:tc>
+          <w:tcPr>
+            <w:tcW w:w="4414" w:type="dxa"/>
+          </w:tcPr>
+          <w:p>
+            <w:pPr>
+              <w:rPr>
+                <w:highlight w:val="green"/>
+              </w:rPr>
+            </w:pPr>
+            <w:r>
+              <w:t>RF3: Buscar espectador por id</w:t>
+            </w:r>
+          </w:p>
+        </w:tc>
+      </w:tr>
+      <w:tr>
+        <w:tc>
+          <w:tcPr>
+            <w:tcW w:w="4414" w:type="dxa"/>
+            <w:shd w:val="clear" w:color="auto" w:fill="92D050"/>
+          </w:tcPr>
+          <w:p>
+            <w:pPr>
+              <w:rPr>
+                <w:b/>
+                <w:bCs/>
+              </w:rPr>
+            </w:pPr>
+            <w:r>
+              <w:rPr>
+                <w:b/>
+                <w:bCs/>
+              </w:rPr>
+              <w:t>Resumen</w:t>
+            </w:r>
+          </w:p>
+        </w:tc>
+        <w:tc>
+          <w:tcPr>
+            <w:tcW w:w="4414" w:type="dxa"/>
+          </w:tcPr>
+          <w:p>
+            <w:r>
+              <w:t xml:space="preserve">Permite </w:t>
+            </w:r>
+            <w:r>
+              <w:t xml:space="preserve">buscar a cualquier espectador </w:t>
+            </w:r>
+            <w:r>
+              <w:t>y mostrar su información mediante</w:t>
+            </w:r>
+            <w:r>
+              <w:t xml:space="preserve"> su id. Si este no existe se indicará su inexistencia.</w:t>
+            </w:r>
+          </w:p>
+        </w:tc>
+      </w:tr>
+      <w:tr>
+        <w:tc>
+          <w:tcPr>
+            <w:tcW w:w="4414" w:type="dxa"/>
+            <w:shd w:val="clear" w:color="auto" w:fill="92D050"/>
+          </w:tcPr>
+          <w:p>
+            <w:pPr>
+              <w:rPr>
+                <w:b/>
+                <w:bCs/>
+              </w:rPr>
+            </w:pPr>
+            <w:r>
+              <w:rPr>
+                <w:b/>
+                <w:bCs/>
+              </w:rPr>
+              <w:t>Entrada</w:t>
+            </w:r>
+          </w:p>
+        </w:tc>
+        <w:tc>
+          <w:tcPr>
+            <w:tcW w:w="4414" w:type="dxa"/>
+          </w:tcPr>
+          <w:p>
+            <w:r>
+              <w:t>El id del espectador.</w:t>
+            </w:r>
+          </w:p>
+        </w:tc>
+      </w:tr>
+      <w:tr>
+        <w:tc>
+          <w:tcPr>
+            <w:tcW w:w="4414" w:type="dxa"/>
+            <w:shd w:val="clear" w:color="auto" w:fill="92D050"/>
+          </w:tcPr>
+          <w:p>
+            <w:pPr>
+              <w:rPr>
+                <w:b/>
+                <w:bCs/>
+              </w:rPr>
+            </w:pPr>
+            <w:r>
+              <w:rPr>
+                <w:b/>
+                <w:bCs/>
+              </w:rPr>
+              <w:t>Salida</w:t>
+            </w:r>
+          </w:p>
+        </w:tc>
+        <w:tc>
+          <w:tcPr>
+            <w:tcW w:w="4414" w:type="dxa"/>
+          </w:tcPr>
+          <w:p>
+            <w:r>
+              <w:t xml:space="preserve">La </w:t>
+            </w:r>
+            <w:r>
+              <w:t>información del espectador.</w:t>
+            </w:r>
+          </w:p>
+        </w:tc>
+      </w:tr>
+    </w:tbl>
+    <w:p/>
+    <w:tbl>
+      <w:tblPr>
+        <w:tblStyle w:val="Tablaconcuadrcula"/>
+        <w:tblW w:w="0" w:type="auto"/>
+        <w:tblLook w:val="04A0" w:firstRow="1" w:lastRow="0" w:firstColumn="1" w:lastColumn="0" w:noHBand="0" w:noVBand="1"/>
+      </w:tblPr>
+      <w:tblGrid>
+        <w:gridCol w:w="4414"/>
+        <w:gridCol w:w="4414"/>
+      </w:tblGrid>
+      <w:tr>
+        <w:tc>
+          <w:tcPr>
+            <w:tcW w:w="4414" w:type="dxa"/>
+            <w:shd w:val="clear" w:color="auto" w:fill="92D050"/>
+          </w:tcPr>
+          <w:p>
+            <w:pPr>
+              <w:rPr>
+                <w:b/>
+                <w:bCs/>
+              </w:rPr>
+            </w:pPr>
+            <w:r>
+              <w:rPr>
+                <w:b/>
+                <w:bCs/>
+              </w:rPr>
+              <w:t>Nombre</w:t>
+            </w:r>
+          </w:p>
+        </w:tc>
+        <w:tc>
+          <w:tcPr>
+            <w:tcW w:w="4414" w:type="dxa"/>
+          </w:tcPr>
+          <w:p>
+            <w:pPr>
+              <w:rPr>
+                <w:highlight w:val="green"/>
+              </w:rPr>
+            </w:pPr>
+            <w:r>
+              <w:t>RF</w:t>
+            </w:r>
+            <w:r>
+              <w:t>4</w:t>
+            </w:r>
+            <w:r>
+              <w:t xml:space="preserve">: Buscar </w:t>
+            </w:r>
+            <w:r>
+              <w:t>participante</w:t>
+            </w:r>
+            <w:r>
+              <w:t xml:space="preserve"> por id</w:t>
+            </w:r>
+          </w:p>
+        </w:tc>
+      </w:tr>
+      <w:tr>
+        <w:tc>
+          <w:tcPr>
+            <w:tcW w:w="4414" w:type="dxa"/>
+            <w:shd w:val="clear" w:color="auto" w:fill="92D050"/>
+          </w:tcPr>
+          <w:p>
+            <w:pPr>
+              <w:rPr>
+                <w:b/>
+                <w:bCs/>
+              </w:rPr>
+            </w:pPr>
+            <w:r>
+              <w:rPr>
+                <w:b/>
+                <w:bCs/>
+              </w:rPr>
+              <w:t>Resumen</w:t>
+            </w:r>
+          </w:p>
+        </w:tc>
+        <w:tc>
+          <w:tcPr>
+            <w:tcW w:w="4414" w:type="dxa"/>
+          </w:tcPr>
+          <w:p>
+            <w:r>
+              <w:t xml:space="preserve">Permite buscar a cualquier </w:t>
+            </w:r>
+            <w:r>
+              <w:t>participante</w:t>
+            </w:r>
+            <w:r>
+              <w:t xml:space="preserve"> y mostrar su información mediante su id. Si este no existe se indicará su inexistencia.</w:t>
+            </w:r>
+          </w:p>
+        </w:tc>
+      </w:tr>
+      <w:tr>
+        <w:tc>
+          <w:tcPr>
+            <w:tcW w:w="4414" w:type="dxa"/>
+            <w:shd w:val="clear" w:color="auto" w:fill="92D050"/>
+          </w:tcPr>
+          <w:p>
+            <w:pPr>
+              <w:rPr>
+                <w:b/>
+                <w:bCs/>
+              </w:rPr>
+            </w:pPr>
+            <w:r>
+              <w:rPr>
+                <w:b/>
+                <w:bCs/>
+              </w:rPr>
+              <w:t>Entrada</w:t>
+            </w:r>
+          </w:p>
+        </w:tc>
+        <w:tc>
+          <w:tcPr>
+            <w:tcW w:w="4414" w:type="dxa"/>
+          </w:tcPr>
+          <w:p>
+            <w:r>
+              <w:t xml:space="preserve">El id del </w:t>
+            </w:r>
+            <w:r>
+              <w:t>participante</w:t>
+            </w:r>
+            <w:r>
+              <w:t>.</w:t>
+            </w:r>
+          </w:p>
+        </w:tc>
+      </w:tr>
+      <w:tr>
+        <w:tc>
+          <w:tcPr>
+            <w:tcW w:w="4414" w:type="dxa"/>
+            <w:shd w:val="clear" w:color="auto" w:fill="92D050"/>
+          </w:tcPr>
+          <w:p>
+            <w:pPr>
+              <w:rPr>
+                <w:b/>
+                <w:bCs/>
+              </w:rPr>
+            </w:pPr>
+            <w:r>
+              <w:rPr>
+                <w:b/>
+                <w:bCs/>
+              </w:rPr>
+              <w:t>Salida</w:t>
+            </w:r>
+          </w:p>
+        </w:tc>
+        <w:tc>
+          <w:tcPr>
+            <w:tcW w:w="4414" w:type="dxa"/>
+          </w:tcPr>
+          <w:p>
+            <w:r>
+              <w:t xml:space="preserve">La información del </w:t>
+            </w:r>
+            <w:r>
+              <w:t>participante</w:t>
+            </w:r>
+            <w:r>
+              <w:t>.</w:t>
+            </w:r>
+          </w:p>
+        </w:tc>
+      </w:tr>
+    </w:tbl>
+    <w:p/>
+    <w:tbl>
+      <w:tblPr>
+        <w:tblStyle w:val="Tablaconcuadrcula"/>
+        <w:tblW w:w="0" w:type="auto"/>
+        <w:tblLook w:val="04A0" w:firstRow="1" w:lastRow="0" w:firstColumn="1" w:lastColumn="0" w:noHBand="0" w:noVBand="1"/>
+      </w:tblPr>
+      <w:tblGrid>
+        <w:gridCol w:w="4414"/>
+        <w:gridCol w:w="4414"/>
+      </w:tblGrid>
+      <w:tr>
+        <w:tc>
+          <w:tcPr>
+            <w:tcW w:w="4414" w:type="dxa"/>
+            <w:shd w:val="clear" w:color="auto" w:fill="92D050"/>
+          </w:tcPr>
+          <w:p>
+            <w:pPr>
+              <w:rPr>
+                <w:b/>
+                <w:bCs/>
+              </w:rPr>
+            </w:pPr>
+            <w:r>
+              <w:rPr>
+                <w:b/>
+                <w:bCs/>
+              </w:rPr>
+              <w:t>Nombre</w:t>
+            </w:r>
+          </w:p>
+        </w:tc>
+        <w:tc>
+          <w:tcPr>
+            <w:tcW w:w="4414" w:type="dxa"/>
+          </w:tcPr>
+          <w:p>
+            <w:pPr>
+              <w:rPr>
+                <w:highlight w:val="green"/>
+              </w:rPr>
+            </w:pPr>
+            <w:r>
+              <w:t>RF</w:t>
+            </w:r>
+            <w:r>
+              <w:t>5</w:t>
+            </w:r>
+            <w:r>
+              <w:t xml:space="preserve">: </w:t>
+            </w:r>
+            <w:r>
+              <w:t>Mostrar los espectadores de un país</w:t>
+            </w:r>
+          </w:p>
+        </w:tc>
+      </w:tr>
+      <w:tr>
+        <w:tc>
+          <w:tcPr>
+            <w:tcW w:w="4414" w:type="dxa"/>
+            <w:shd w:val="clear" w:color="auto" w:fill="92D050"/>
+          </w:tcPr>
+          <w:p>
+            <w:pPr>
+              <w:rPr>
+                <w:b/>
+                <w:bCs/>
+              </w:rPr>
+            </w:pPr>
+            <w:r>
+              <w:rPr>
+                <w:b/>
+                <w:bCs/>
+              </w:rPr>
+              <w:t>Resumen</w:t>
+            </w:r>
+          </w:p>
+        </w:tc>
+        <w:tc>
+          <w:tcPr>
+            <w:tcW w:w="4414" w:type="dxa"/>
+          </w:tcPr>
+          <w:p>
+            <w:r>
+              <w:t xml:space="preserve">Permite </w:t>
+            </w:r>
+            <w:r>
+              <w:t>mostrar todos los participantes de un país. Estos se mostrarán en su debida estructura.</w:t>
+            </w:r>
+          </w:p>
+        </w:tc>
+      </w:tr>
+      <w:tr>
+        <w:tc>
+          <w:tcPr>
+            <w:tcW w:w="4414" w:type="dxa"/>
+            <w:shd w:val="clear" w:color="auto" w:fill="92D050"/>
+          </w:tcPr>
+          <w:p>
+            <w:pPr>
+              <w:rPr>
+                <w:b/>
+                <w:bCs/>
+              </w:rPr>
+            </w:pPr>
+            <w:r>
+              <w:rPr>
+                <w:b/>
+                <w:bCs/>
+              </w:rPr>
+              <w:lastRenderedPageBreak/>
+              <w:t>Entrada</w:t>
+            </w:r>
+          </w:p>
+        </w:tc>
+        <w:tc>
+          <w:tcPr>
+            <w:tcW w:w="4414" w:type="dxa"/>
+          </w:tcPr>
+          <w:p>
+            <w:r>
+              <w:t>El país que se desea mostrar.</w:t>
+            </w:r>
+          </w:p>
+        </w:tc>
+      </w:tr>
+      <w:tr>
+        <w:tc>
+          <w:tcPr>
+            <w:tcW w:w="4414" w:type="dxa"/>
+            <w:shd w:val="clear" w:color="auto" w:fill="92D050"/>
+          </w:tcPr>
+          <w:p>
+            <w:pPr>
+              <w:rPr>
+                <w:b/>
+                <w:bCs/>
+              </w:rPr>
+            </w:pPr>
+            <w:r>
+              <w:rPr>
+                <w:b/>
+                <w:bCs/>
+              </w:rPr>
+              <w:t>Salida</w:t>
+            </w:r>
+          </w:p>
+        </w:tc>
+        <w:tc>
+          <w:tcPr>
+            <w:tcW w:w="4414" w:type="dxa"/>
+          </w:tcPr>
+          <w:p>
+            <w:r>
+              <w:t>Los espectadores de ese país.</w:t>
+            </w:r>
+          </w:p>
+        </w:tc>
+      </w:tr>
+    </w:tbl>
+    <w:p/>
+    <w:tbl>
+      <w:tblPr>
+        <w:tblStyle w:val="Tablaconcuadrcula"/>
+        <w:tblW w:w="0" w:type="auto"/>
+        <w:tblLook w:val="04A0" w:firstRow="1" w:lastRow="0" w:firstColumn="1" w:lastColumn="0" w:noHBand="0" w:noVBand="1"/>
+      </w:tblPr>
+      <w:tblGrid>
+        <w:gridCol w:w="4414"/>
+        <w:gridCol w:w="4414"/>
+      </w:tblGrid>
+      <w:tr>
+        <w:tc>
+          <w:tcPr>
+            <w:tcW w:w="4414" w:type="dxa"/>
+            <w:shd w:val="clear" w:color="auto" w:fill="92D050"/>
+          </w:tcPr>
+          <w:p>
+            <w:pPr>
+              <w:rPr>
+                <w:b/>
+                <w:bCs/>
+              </w:rPr>
+            </w:pPr>
+            <w:r>
+              <w:rPr>
+                <w:b/>
+                <w:bCs/>
+              </w:rPr>
+              <w:t>Nombre</w:t>
+            </w:r>
+          </w:p>
+        </w:tc>
+        <w:tc>
+          <w:tcPr>
+            <w:tcW w:w="4414" w:type="dxa"/>
+          </w:tcPr>
+          <w:p>
+            <w:pPr>
+              <w:rPr>
+                <w:highlight w:val="green"/>
+              </w:rPr>
+            </w:pPr>
+            <w:r>
+              <w:t>RF</w:t>
+            </w:r>
+            <w:r>
+              <w:t>5</w:t>
+            </w:r>
+            <w:r>
+              <w:t xml:space="preserve">: </w:t>
+            </w:r>
+            <w:r>
+              <w:t xml:space="preserve">Mostrar los </w:t>
+            </w:r>
+            <w:r>
+              <w:t>participantes</w:t>
+            </w:r>
+            <w:r>
+              <w:t xml:space="preserve"> de un país</w:t>
+            </w:r>
+          </w:p>
+        </w:tc>
+      </w:tr>
+      <w:tr>
+        <w:tc>
+          <w:tcPr>
+            <w:tcW w:w="4414" w:type="dxa"/>
+            <w:shd w:val="clear" w:color="auto" w:fill="92D050"/>
+          </w:tcPr>
+          <w:p>
+            <w:pPr>
+              <w:rPr>
+                <w:b/>
+                <w:bCs/>
+              </w:rPr>
+            </w:pPr>
+            <w:r>
+              <w:rPr>
+                <w:b/>
+                <w:bCs/>
+              </w:rPr>
+              <w:t>Resumen</w:t>
+            </w:r>
+          </w:p>
+        </w:tc>
+        <w:tc>
+          <w:tcPr>
+            <w:tcW w:w="4414" w:type="dxa"/>
+          </w:tcPr>
+          <w:p>
+            <w:r>
+              <w:t xml:space="preserve">Permite mostrar todos los participantes de un país. Estos se mostrarán </w:t>
+            </w:r>
+            <w:r>
+              <w:t>en</w:t>
+            </w:r>
+            <w:r>
+              <w:t xml:space="preserve"> su debida estructura.</w:t>
+            </w:r>
+          </w:p>
+        </w:tc>
+      </w:tr>
+      <w:tr>
+        <w:tc>
+          <w:tcPr>
+            <w:tcW w:w="4414" w:type="dxa"/>
+            <w:shd w:val="clear" w:color="auto" w:fill="92D050"/>
+          </w:tcPr>
+          <w:p>
+            <w:pPr>
+              <w:rPr>
+                <w:b/>
+                <w:bCs/>
+              </w:rPr>
+            </w:pPr>
+            <w:r>
+              <w:rPr>
+                <w:b/>
+                <w:bCs/>
+              </w:rPr>
+              <w:t>Entrada</w:t>
+            </w:r>
+          </w:p>
+        </w:tc>
+        <w:tc>
+          <w:tcPr>
+            <w:tcW w:w="4414" w:type="dxa"/>
+          </w:tcPr>
+          <w:p>
+            <w:r>
+              <w:t>El país que se desea mostrar.</w:t>
+            </w:r>
+          </w:p>
+        </w:tc>
+      </w:tr>
+      <w:tr>
+        <w:tc>
+          <w:tcPr>
+            <w:tcW w:w="4414" w:type="dxa"/>
+            <w:shd w:val="clear" w:color="auto" w:fill="92D050"/>
+          </w:tcPr>
+          <w:p>
+            <w:pPr>
+              <w:rPr>
+                <w:b/>
+                <w:bCs/>
+              </w:rPr>
+            </w:pPr>
+            <w:r>
+              <w:rPr>
+                <w:b/>
+                <w:bCs/>
+              </w:rPr>
+              <w:t>Salida</w:t>
+            </w:r>
+          </w:p>
+        </w:tc>
+        <w:tc>
+          <w:tcPr>
+            <w:tcW w:w="4414" w:type="dxa"/>
+          </w:tcPr>
+          <w:p>
+            <w:r>
+              <w:t xml:space="preserve">Los espectadores de ese </w:t>
+            </w:r>
+            <w:r>
+              <w:t>país</w:t>
+            </w:r>
+            <w:r>
+              <w:t>.</w:t>
+            </w:r>
+          </w:p>
+        </w:tc>
+      </w:tr>
+    </w:tbl>
+    <w:p/>
+    <w:p>
+      <w:pPr>
+        <w:rPr>
+          <w:b/>
+          <w:bCs/>
+          <w:sz w:val="32"/>
+          <w:szCs w:val="32"/>
+        </w:rPr>
+      </w:pPr>
+      <w:r>
+        <w:rPr>
+          <w:b/>
+          <w:bCs/>
+          <w:sz w:val="32"/>
+          <w:szCs w:val="32"/>
+        </w:rPr>
+        <w:t>Requerimientos No Funcional</w:t>
+      </w:r>
+      <w:r>
+        <w:rPr>
+          <w:b/>
+          <w:bCs/>
+          <w:sz w:val="32"/>
+          <w:szCs w:val="32"/>
+        </w:rPr>
+        <w:t>es</w:t>
+      </w:r>
+      <w:r>
+        <w:rPr>
+          <w:b/>
+          <w:bCs/>
+          <w:sz w:val="32"/>
+          <w:szCs w:val="32"/>
+        </w:rPr>
+        <w:t>:</w:t>
+      </w:r>
+    </w:p>
     <w:p>
       <w:pPr>
         <w:pStyle w:val="Prrafodelista"/>
         <w:numPr>
           <w:ilvl w:val="0"/>
-          <w:numId w:val="1"/>
+          <w:numId w:val="2"/>
         </w:numPr>
-        <w:rPr>
-          <w:highlight w:val="green"/>
-        </w:rPr>
       </w:pPr>
       <w:r>
-        <w:rPr>
-          <w:highlight w:val="green"/>
-        </w:rPr>
-        <w:t>RF</w:t>
+        <w:t xml:space="preserve">La información se </w:t>
       </w:r>
       <w:r>
-        <w:rPr>
-          <w:highlight w:val="green"/>
-        </w:rPr>
-        <w:t>1</w:t>
+        <w:t>cargará</w:t>
       </w:r>
       <w:r>
-        <w:rPr>
-          <w:highlight w:val="green"/>
-        </w:rPr>
-        <w:t>: Cargar los candidatos mediante un archivo de texto</w:t>
+        <w:t xml:space="preserve"> mediante archivos</w:t>
+      </w:r>
+      <w:r>
+        <w:t xml:space="preserve"> planos.</w:t>
       </w:r>
     </w:p>
     <w:p>
@@ -42,29 +1104,11 @@
         <w:pStyle w:val="Prrafodelista"/>
         <w:numPr>
           <w:ilvl w:val="0"/>
-          <w:numId w:val="1"/>
+          <w:numId w:val="2"/>
         </w:numPr>
-        <w:rPr>
-          <w:highlight w:val="green"/>
-        </w:rPr>
       </w:pPr>
       <w:r>
-        <w:rPr>
-          <w:highlight w:val="green"/>
-        </w:rPr>
-        <w:t>RF</w:t>
-      </w:r>
-      <w:r>
-        <w:rPr>
-          <w:highlight w:val="green"/>
-        </w:rPr>
-        <w:t>2</w:t>
-      </w:r>
-      <w:r>
-        <w:rPr>
-          <w:highlight w:val="green"/>
-        </w:rPr>
-        <w:t>: Seleccionar aleatoriamente los participantes</w:t>
+        <w:t>Los espectadores deben ser implementado en un árbol binario de búsqueda (ABB).</w:t>
       </w:r>
     </w:p>
     <w:p>
@@ -72,29 +1116,11 @@
         <w:pStyle w:val="Prrafodelista"/>
         <w:numPr>
           <w:ilvl w:val="0"/>
-          <w:numId w:val="1"/>
+          <w:numId w:val="2"/>
         </w:numPr>
-        <w:rPr>
-          <w:highlight w:val="green"/>
-        </w:rPr>
       </w:pPr>
       <w:r>
-        <w:rPr>
-          <w:highlight w:val="green"/>
-        </w:rPr>
-        <w:t>RF</w:t>
-      </w:r>
-      <w:r>
-        <w:rPr>
-          <w:highlight w:val="green"/>
-        </w:rPr>
-        <w:t>3</w:t>
-      </w:r>
-      <w:r>
-        <w:rPr>
-          <w:highlight w:val="green"/>
-        </w:rPr>
-        <w:t>: Buscar espectador por id</w:t>
+        <w:t>Los competidores deben ser implementados en una lista doblemente enlazada.</w:t>
       </w:r>
     </w:p>
     <w:p>
@@ -102,99 +1128,29 @@
         <w:pStyle w:val="Prrafodelista"/>
         <w:numPr>
           <w:ilvl w:val="0"/>
-          <w:numId w:val="1"/>
+          <w:numId w:val="2"/>
         </w:numPr>
-        <w:rPr>
-          <w:highlight w:val="green"/>
-        </w:rPr>
       </w:pPr>
       <w:r>
-        <w:rPr>
-          <w:highlight w:val="green"/>
-        </w:rPr>
-        <w:t>RF</w:t>
+        <w:t>Mostrar los tiempos del sistema de los métodos de búsqueda.</w:t>
       </w:r>
+    </w:p>
+    <w:p>
+      <w:pPr>
+        <w:pStyle w:val="Prrafodelista"/>
+        <w:numPr>
+          <w:ilvl w:val="0"/>
+          <w:numId w:val="2"/>
+        </w:numPr>
+      </w:pPr>
       <w:r>
-        <w:rPr>
-          <w:highlight w:val="green"/>
-        </w:rPr>
-        <w:t>4</w:t>
-      </w:r>
-      <w:r>
-        <w:rPr>
-          <w:highlight w:val="green"/>
-        </w:rPr>
-        <w:t>: Buscar participante por id</w:t>
+        <w:t>Todos los método</w:t>
       </w:r>
       <w:bookmarkStart w:id="0" w:name="_GoBack"/>
       <w:bookmarkEnd w:id="0"/>
-    </w:p>
-    <w:p>
-      <w:pPr>
-        <w:pStyle w:val="Prrafodelista"/>
-        <w:numPr>
-          <w:ilvl w:val="0"/>
-          <w:numId w:val="1"/>
-        </w:numPr>
-        <w:rPr>
-          <w:highlight w:val="green"/>
-        </w:rPr>
-      </w:pPr>
       <w:r>
-        <w:rPr>
-          <w:highlight w:val="green"/>
-        </w:rPr>
-        <w:t>RF</w:t>
+        <w:t>s de ABB deben ser implementados recursivamente.</w:t>
       </w:r>
-      <w:r>
-        <w:rPr>
-          <w:highlight w:val="green"/>
-        </w:rPr>
-        <w:t>5</w:t>
-      </w:r>
-      <w:r>
-        <w:rPr>
-          <w:highlight w:val="green"/>
-        </w:rPr>
-        <w:t xml:space="preserve">: Visualizar los </w:t>
-      </w:r>
-      <w:r>
-        <w:rPr>
-          <w:highlight w:val="green"/>
-        </w:rPr>
-        <w:t>espectadores</w:t>
-      </w:r>
-      <w:r>
-        <w:rPr>
-          <w:highlight w:val="green"/>
-        </w:rPr>
-        <w:t xml:space="preserve"> por un país</w:t>
-      </w:r>
-    </w:p>
-    <w:p>
-      <w:pPr>
-        <w:pStyle w:val="Prrafodelista"/>
-        <w:numPr>
-          <w:ilvl w:val="0"/>
-          <w:numId w:val="1"/>
-        </w:numPr>
-        <w:rPr>
-          <w:highlight w:val="green"/>
-        </w:rPr>
-      </w:pPr>
-      <w:r>
-        <w:rPr>
-          <w:highlight w:val="green"/>
-        </w:rPr>
-        <w:t>RF6: Visualizar los participantes por un país</w:t>
-      </w:r>
-    </w:p>
-    <w:p>
-      <w:pPr>
-        <w:rPr>
-          <w:highlight w:val="red"/>
-        </w:rPr>
-      </w:pPr>
     </w:p>
     <w:sectPr>
       <w:pgSz w:w="12240" w:h="15840"/>
@@ -209,9 +1165,9 @@
 <file path=word/numbering.xml><?xml version="1.0" encoding="utf-8"?>
 <w:numbering xmlns:wpc="http://schemas.microsoft.com/office/word/2010/wordprocessingCanvas" xmlns:cx="http://schemas.microsoft.com/office/drawing/2014/chartex" xmlns:cx1="http://schemas.microsoft.com/office/drawing/2015/9/8/chartex" xmlns:cx2="http://schemas.microsoft.com/office/drawing/2015/10/21/chartex" xmlns:cx3="http://schemas.microsoft.com/office/drawing/2016/5/9/chartex" xmlns:cx4="http://schemas.microsoft.com/office/drawing/2016/5/10/chartex" xmlns:cx5="http://schemas.microsoft.com/office/drawing/2016/5/11/chartex" xmlns:cx6="http://schemas.microsoft.com/office/drawing/2016/5/12/chartex" xmlns:cx7="http://schemas.microsoft.com/office/drawing/2016/5/13/chartex" xmlns:cx8="http://schemas.microsoft.com/office/drawing/2016/5/14/chartex" xmlns:mc="http://schemas.openxmlformats.org/markup-compatibility/2006" xmlns:aink="http://schemas.microsoft.com/office/drawing/2016/ink" xmlns:am3d="http://schemas.microsoft.com/office/drawing/2017/model3d" xmlns:o="urn:schemas-microsoft-com:office:office" xmlns:r="http://schemas.openxmlformats.org/officeDocument/2006/relationships" xmlns:m="http://schemas.openxmlformats.org/officeDocument/2006/math" xmlns:v="urn:schemas-microsoft-com:vml" xmlns:wp14="http://schemas.microsoft.com/office/word/2010/wordprocessingDrawing" xmlns:wp="http://schemas.openxmlformats.org/drawingml/2006/wordprocessingDrawing" xmlns:w10="urn:schemas-microsoft-com:office:word" xmlns:w="http://schemas.openxmlformats.org/wordprocessingml/2006/main" xmlns:w14="http://schemas.microsoft.com/office/word/2010/wordml" xmlns:w15="http://schemas.microsoft.com/office/word/2012/wordml" xmlns:w16cid="http://schemas.microsoft.com/office/word/2016/wordml/cid" xmlns:w16se="http://schemas.microsoft.com/office/word/2015/wordml/symex" xmlns:wpg="http://schemas.microsoft.com/office/word/2010/wordprocessingGroup" xmlns:wpi="http://schemas.microsoft.com/office/word/2010/wordprocessingInk" xmlns:wne="http://schemas.microsoft.com/office/word/2006/wordml" xmlns:wps="http://schemas.microsoft.com/office/word/2010/wordprocessingShape" mc:Ignorable="w14 w15 w16se w16cid wp14">
   <w:abstractNum w:abstractNumId="0" w15:restartNumberingAfterBreak="0">
-    <w:nsid w:val="53A52F51"/>
+    <w:nsid w:val="0AA102D2"/>
     <w:multiLevelType w:val="hybridMultilevel"/>
-    <w:tmpl w:val="08504998"/>
+    <w:tmpl w:val="AF480FEC"/>
     <w:lvl w:ilvl="0" w:tplc="240A0001">
       <w:start w:val="1"/>
       <w:numFmt w:val="bullet"/>
@@ -321,7 +1277,123 @@
       </w:rPr>
     </w:lvl>
   </w:abstractNum>
+  <w:abstractNum w:abstractNumId="1" w15:restartNumberingAfterBreak="0">
+    <w:nsid w:val="53A52F51"/>
+    <w:multiLevelType w:val="hybridMultilevel"/>
+    <w:tmpl w:val="08504998"/>
+    <w:lvl w:ilvl="0" w:tplc="240A0001">
+      <w:start w:val="1"/>
+      <w:numFmt w:val="bullet"/>
+      <w:lvlText w:val=""/>
+      <w:lvlJc w:val="left"/>
+      <w:pPr>
+        <w:ind w:left="720" w:hanging="360"/>
+      </w:pPr>
+      <w:rPr>
+        <w:rFonts w:ascii="Symbol" w:hAnsi="Symbol" w:hint="default"/>
+      </w:rPr>
+    </w:lvl>
+    <w:lvl w:ilvl="1" w:tplc="240A0003" w:tentative="1">
+      <w:start w:val="1"/>
+      <w:numFmt w:val="bullet"/>
+      <w:lvlText w:val="o"/>
+      <w:lvlJc w:val="left"/>
+      <w:pPr>
+        <w:ind w:left="1440" w:hanging="360"/>
+      </w:pPr>
+      <w:rPr>
+        <w:rFonts w:ascii="Courier New" w:hAnsi="Courier New" w:cs="Courier New" w:hint="default"/>
+      </w:rPr>
+    </w:lvl>
+    <w:lvl w:ilvl="2" w:tplc="240A0005" w:tentative="1">
+      <w:start w:val="1"/>
+      <w:numFmt w:val="bullet"/>
+      <w:lvlText w:val=""/>
+      <w:lvlJc w:val="left"/>
+      <w:pPr>
+        <w:ind w:left="2160" w:hanging="360"/>
+      </w:pPr>
+      <w:rPr>
+        <w:rFonts w:ascii="Wingdings" w:hAnsi="Wingdings" w:hint="default"/>
+      </w:rPr>
+    </w:lvl>
+    <w:lvl w:ilvl="3" w:tplc="240A0001" w:tentative="1">
+      <w:start w:val="1"/>
+      <w:numFmt w:val="bullet"/>
+      <w:lvlText w:val=""/>
+      <w:lvlJc w:val="left"/>
+      <w:pPr>
+        <w:ind w:left="2880" w:hanging="360"/>
+      </w:pPr>
+      <w:rPr>
+        <w:rFonts w:ascii="Symbol" w:hAnsi="Symbol" w:hint="default"/>
+      </w:rPr>
+    </w:lvl>
+    <w:lvl w:ilvl="4" w:tplc="240A0003" w:tentative="1">
+      <w:start w:val="1"/>
+      <w:numFmt w:val="bullet"/>
+      <w:lvlText w:val="o"/>
+      <w:lvlJc w:val="left"/>
+      <w:pPr>
+        <w:ind w:left="3600" w:hanging="360"/>
+      </w:pPr>
+      <w:rPr>
+        <w:rFonts w:ascii="Courier New" w:hAnsi="Courier New" w:cs="Courier New" w:hint="default"/>
+      </w:rPr>
+    </w:lvl>
+    <w:lvl w:ilvl="5" w:tplc="240A0005" w:tentative="1">
+      <w:start w:val="1"/>
+      <w:numFmt w:val="bullet"/>
+      <w:lvlText w:val=""/>
+      <w:lvlJc w:val="left"/>
+      <w:pPr>
+        <w:ind w:left="4320" w:hanging="360"/>
+      </w:pPr>
+      <w:rPr>
+        <w:rFonts w:ascii="Wingdings" w:hAnsi="Wingdings" w:hint="default"/>
+      </w:rPr>
+    </w:lvl>
+    <w:lvl w:ilvl="6" w:tplc="240A0001" w:tentative="1">
+      <w:start w:val="1"/>
+      <w:numFmt w:val="bullet"/>
+      <w:lvlText w:val=""/>
+      <w:lvlJc w:val="left"/>
+      <w:pPr>
+        <w:ind w:left="5040" w:hanging="360"/>
+      </w:pPr>
+      <w:rPr>
+        <w:rFonts w:ascii="Symbol" w:hAnsi="Symbol" w:hint="default"/>
+      </w:rPr>
+    </w:lvl>
+    <w:lvl w:ilvl="7" w:tplc="240A0003" w:tentative="1">
+      <w:start w:val="1"/>
+      <w:numFmt w:val="bullet"/>
+      <w:lvlText w:val="o"/>
+      <w:lvlJc w:val="left"/>
+      <w:pPr>
+        <w:ind w:left="5760" w:hanging="360"/>
+      </w:pPr>
+      <w:rPr>
+        <w:rFonts w:ascii="Courier New" w:hAnsi="Courier New" w:cs="Courier New" w:hint="default"/>
+      </w:rPr>
+    </w:lvl>
+    <w:lvl w:ilvl="8" w:tplc="240A0005" w:tentative="1">
+      <w:start w:val="1"/>
+      <w:numFmt w:val="bullet"/>
+      <w:lvlText w:val=""/>
+      <w:lvlJc w:val="left"/>
+      <w:pPr>
+        <w:ind w:left="6480" w:hanging="360"/>
+      </w:pPr>
+      <w:rPr>
+        <w:rFonts w:ascii="Wingdings" w:hAnsi="Wingdings" w:hint="default"/>
+      </w:rPr>
+    </w:lvl>
+  </w:abstractNum>
   <w:num w:numId="1">
+    <w:abstractNumId w:val="1"/>
+  </w:num>
+  <w:num w:numId="2">
     <w:abstractNumId w:val="0"/>
   </w:num>
 </w:numbering>
@@ -795,6 +1867,25 @@
       <w:szCs w:val="18"/>
     </w:rPr>
   </w:style>
+  <w:style w:type="table" w:styleId="Tablaconcuadrcula">
+    <w:name w:val="Table Grid"/>
+    <w:basedOn w:val="Tablanormal"/>
+    <w:uiPriority w:val="39"/>
+    <w:rsid w:val="00D72D32"/>
+    <w:pPr>
+      <w:spacing w:after="0" w:line="240" w:lineRule="auto"/>
+    </w:pPr>
+    <w:tblPr>
+      <w:tblBorders>
+        <w:top w:val="single" w:sz="4" w:space="0" w:color="auto"/>
+        <w:left w:val="single" w:sz="4" w:space="0" w:color="auto"/>
+        <w:bottom w:val="single" w:sz="4" w:space="0" w:color="auto"/>
+        <w:right w:val="single" w:sz="4" w:space="0" w:color="auto"/>
+        <w:insideH w:val="single" w:sz="4" w:space="0" w:color="auto"/>
+        <w:insideV w:val="single" w:sz="4" w:space="0" w:color="auto"/>
+      </w:tblBorders>
+    </w:tblPr>
+  </w:style>
 </w:styles>
 </file>
 

</xml_diff>

<commit_message>
Finished. To be continued :shipit:
</commit_message>
<xml_diff>
--- a/doc/Documentacion.docx
+++ b/doc/Documentacion.docx
@@ -227,16 +227,7 @@
           </w:tcPr>
           <w:p>
             <w:r>
-              <w:t>RF</w:t>
-            </w:r>
-            <w:r>
-              <w:t>2</w:t>
-            </w:r>
-            <w:r>
-              <w:t xml:space="preserve">: Cargar </w:t>
-            </w:r>
-            <w:r>
-              <w:t>aleatoriamente los participantes</w:t>
+              <w:t>RF2: Cargar aleatoriamente los participantes</w:t>
             </w:r>
           </w:p>
         </w:tc>
@@ -269,25 +260,7 @@
           </w:tcPr>
           <w:p>
             <w:r>
-              <w:t>Carga</w:t>
-            </w:r>
-            <w:r>
-              <w:t xml:space="preserve"> todos los </w:t>
-            </w:r>
-            <w:r>
-              <w:t>participantes</w:t>
-            </w:r>
-            <w:r>
-              <w:t xml:space="preserve"> del evento mediante </w:t>
-            </w:r>
-            <w:r>
-              <w:t>la selecciona aleatoria de algunos espectadores</w:t>
-            </w:r>
-            <w:r>
-              <w:t xml:space="preserve">. </w:t>
-            </w:r>
-            <w:r>
-              <w:t>Se seleccionará aproximadamente el 50% de los espectadores para ser los competidores del evento. Cada que se escoge un participante, este se eliminara de los espectadores.</w:t>
+              <w:t>Carga todos los participantes del evento mediante la selecciona aleatoria de algunos espectadores. Se seleccionará aproximadamente el 50% de los espectadores para ser los competidores del evento. Cada que se escoge un participante, este se eliminara de los espectadores.</w:t>
             </w:r>
           </w:p>
         </w:tc>
@@ -353,10 +326,7 @@
           </w:tcPr>
           <w:p>
             <w:r>
-              <w:t xml:space="preserve">Se </w:t>
-            </w:r>
-            <w:r>
-              <w:t>han seleccionado los participantes del evento.</w:t>
+              <w:t>Se han seleccionado los participantes del evento.</w:t>
             </w:r>
           </w:p>
         </w:tc>
@@ -439,10 +409,7 @@
           </w:tcPr>
           <w:p>
             <w:r>
-              <w:t xml:space="preserve">Permite </w:t>
-            </w:r>
-            <w:r>
-              <w:t xml:space="preserve">buscar a cualquier espectador </w:t>
+              <w:t xml:space="preserve">Permite buscar a cualquier espectador </w:t>
             </w:r>
             <w:r>
               <w:t>y mostrar su información mediante</w:t>
@@ -612,13 +579,7 @@
           </w:tcPr>
           <w:p>
             <w:r>
-              <w:t xml:space="preserve">Permite buscar a cualquier </w:t>
-            </w:r>
-            <w:r>
-              <w:t>participante</w:t>
-            </w:r>
-            <w:r>
-              <w:t xml:space="preserve"> y mostrar su información mediante su id. Si este no existe se indicará su inexistencia.</w:t>
+              <w:t>Permite buscar a cualquier participante y mostrar su información mediante su id. Si este no existe se indicará su inexistencia.</w:t>
             </w:r>
           </w:p>
         </w:tc>
@@ -651,13 +612,7 @@
           </w:tcPr>
           <w:p>
             <w:r>
-              <w:t xml:space="preserve">El id del </w:t>
-            </w:r>
-            <w:r>
-              <w:t>participante</w:t>
-            </w:r>
-            <w:r>
-              <w:t>.</w:t>
+              <w:t>El id del participante.</w:t>
             </w:r>
           </w:p>
         </w:tc>
@@ -690,13 +645,7 @@
           </w:tcPr>
           <w:p>
             <w:r>
-              <w:t xml:space="preserve">La información del </w:t>
-            </w:r>
-            <w:r>
-              <w:t>participante</w:t>
-            </w:r>
-            <w:r>
-              <w:t>.</w:t>
+              <w:t>La información del participante.</w:t>
             </w:r>
           </w:p>
         </w:tc>
@@ -788,10 +737,7 @@
           </w:tcPr>
           <w:p>
             <w:r>
-              <w:t xml:space="preserve">Permite </w:t>
-            </w:r>
-            <w:r>
-              <w:t>mostrar todos los participantes de un país. Estos se mostrarán en su debida estructura.</w:t>
+              <w:t>Permite mostrar todos los participantes de un país. Estos se mostrarán en su debida estructura.</w:t>
             </w:r>
           </w:p>
         </w:tc>
@@ -917,13 +863,7 @@
               <w:t xml:space="preserve">: </w:t>
             </w:r>
             <w:r>
-              <w:t xml:space="preserve">Mostrar los </w:t>
-            </w:r>
-            <w:r>
-              <w:t>participantes</w:t>
-            </w:r>
-            <w:r>
-              <w:t xml:space="preserve"> de un país</w:t>
+              <w:t>Mostrar los participantes de un país</w:t>
             </w:r>
           </w:p>
         </w:tc>
@@ -956,13 +896,7 @@
           </w:tcPr>
           <w:p>
             <w:r>
-              <w:t xml:space="preserve">Permite mostrar todos los participantes de un país. Estos se mostrarán </w:t>
-            </w:r>
-            <w:r>
-              <w:t>en</w:t>
-            </w:r>
-            <w:r>
-              <w:t xml:space="preserve"> su debida estructura.</w:t>
+              <w:t>Permite mostrar todos los participantes de un país. Estos se mostrarán en su debida estructura.</w:t>
             </w:r>
           </w:p>
         </w:tc>
@@ -1028,13 +962,7 @@
           </w:tcPr>
           <w:p>
             <w:r>
-              <w:t xml:space="preserve">Los espectadores de ese </w:t>
-            </w:r>
-            <w:r>
-              <w:t>país</w:t>
-            </w:r>
-            <w:r>
-              <w:t>.</w:t>
+              <w:t>Los espectadores de ese país.</w:t>
             </w:r>
           </w:p>
         </w:tc>
@@ -1144,13 +1072,1801 @@
         </w:numPr>
       </w:pPr>
       <w:r>
-        <w:t>Todos los método</w:t>
+        <w:t>Todos los métodos de ABB deben ser implementados recursivamente.</w:t>
+      </w:r>
+    </w:p>
+    <w:p>
+      <w:r>
+        <w:br w:type="page"/>
+      </w:r>
+    </w:p>
+    <w:p>
+      <w:pPr>
+        <w:rPr>
+          <w:b/>
+          <w:bCs/>
+          <w:sz w:val="40"/>
+          <w:szCs w:val="40"/>
+          <w:u w:val="single"/>
+        </w:rPr>
+      </w:pPr>
+      <w:r>
+        <w:rPr>
+          <w:b/>
+          <w:bCs/>
+          <w:sz w:val="40"/>
+          <w:szCs w:val="40"/>
+          <w:u w:val="single"/>
+        </w:rPr>
+        <w:lastRenderedPageBreak/>
+        <w:t>2.</w:t>
+      </w:r>
+    </w:p>
+    <w:p>
+      <w:pPr>
+        <w:rPr>
+          <w:b/>
+          <w:bCs/>
+          <w:sz w:val="40"/>
+          <w:szCs w:val="40"/>
+          <w:u w:val="single"/>
+        </w:rPr>
+      </w:pPr>
+      <w:r>
+        <w:rPr>
+          <w:b/>
+          <w:bCs/>
+          <w:noProof/>
+          <w:sz w:val="40"/>
+          <w:szCs w:val="40"/>
+        </w:rPr>
+        <w:drawing>
+          <wp:inline distT="0" distB="0" distL="0" distR="0" wp14:anchorId="28664B8E" wp14:editId="5C1D6DBC">
+            <wp:extent cx="5132173" cy="3773212"/>
+            <wp:effectExtent l="0" t="0" r="0" b="0"/>
+            <wp:docPr id="2" name="Imagen 2"/>
+            <wp:cNvGraphicFramePr>
+              <a:graphicFrameLocks xmlns:a="http://schemas.openxmlformats.org/drawingml/2006/main" noChangeAspect="1"/>
+            </wp:cNvGraphicFramePr>
+            <a:graphic xmlns:a="http://schemas.openxmlformats.org/drawingml/2006/main">
+              <a:graphicData uri="http://schemas.openxmlformats.org/drawingml/2006/picture">
+                <pic:pic xmlns:pic="http://schemas.openxmlformats.org/drawingml/2006/picture">
+                  <pic:nvPicPr>
+                    <pic:cNvPr id="0" name="Picture 5"/>
+                    <pic:cNvPicPr>
+                      <a:picLocks noChangeAspect="1" noChangeArrowheads="1"/>
+                    </pic:cNvPicPr>
+                  </pic:nvPicPr>
+                  <pic:blipFill>
+                    <a:blip r:embed="rId5" cstate="print">
+                      <a:extLst>
+                        <a:ext uri="{28A0092B-C50C-407E-A947-70E740481C1C}">
+                          <a14:useLocalDpi xmlns:a14="http://schemas.microsoft.com/office/drawing/2010/main" val="0"/>
+                        </a:ext>
+                      </a:extLst>
+                    </a:blip>
+                    <a:srcRect/>
+                    <a:stretch>
+                      <a:fillRect/>
+                    </a:stretch>
+                  </pic:blipFill>
+                  <pic:spPr bwMode="auto">
+                    <a:xfrm>
+                      <a:off x="0" y="0"/>
+                      <a:ext cx="5156068" cy="3790780"/>
+                    </a:xfrm>
+                    <a:prstGeom prst="rect">
+                      <a:avLst/>
+                    </a:prstGeom>
+                    <a:noFill/>
+                    <a:ln>
+                      <a:noFill/>
+                    </a:ln>
+                  </pic:spPr>
+                </pic:pic>
+              </a:graphicData>
+            </a:graphic>
+          </wp:inline>
+        </w:drawing>
+      </w:r>
+      <w:r>
+        <w:rPr>
+          <w:noProof/>
+          <w:sz w:val="40"/>
+          <w:szCs w:val="40"/>
+        </w:rPr>
+        <w:drawing>
+          <wp:inline distT="0" distB="0" distL="0" distR="0" wp14:anchorId="7CE0E847" wp14:editId="1585F86B">
+            <wp:extent cx="4876800" cy="3981060"/>
+            <wp:effectExtent l="0" t="0" r="0" b="635"/>
+            <wp:docPr id="1" name="Imagen 1"/>
+            <wp:cNvGraphicFramePr>
+              <a:graphicFrameLocks xmlns:a="http://schemas.openxmlformats.org/drawingml/2006/main" noChangeAspect="1"/>
+            </wp:cNvGraphicFramePr>
+            <a:graphic xmlns:a="http://schemas.openxmlformats.org/drawingml/2006/main">
+              <a:graphicData uri="http://schemas.openxmlformats.org/drawingml/2006/picture">
+                <pic:pic xmlns:pic="http://schemas.openxmlformats.org/drawingml/2006/picture">
+                  <pic:nvPicPr>
+                    <pic:cNvPr id="0" name="Picture 4"/>
+                    <pic:cNvPicPr>
+                      <a:picLocks noChangeAspect="1" noChangeArrowheads="1"/>
+                    </pic:cNvPicPr>
+                  </pic:nvPicPr>
+                  <pic:blipFill>
+                    <a:blip r:embed="rId6" cstate="print">
+                      <a:extLst>
+                        <a:ext uri="{28A0092B-C50C-407E-A947-70E740481C1C}">
+                          <a14:useLocalDpi xmlns:a14="http://schemas.microsoft.com/office/drawing/2010/main" val="0"/>
+                        </a:ext>
+                      </a:extLst>
+                    </a:blip>
+                    <a:srcRect/>
+                    <a:stretch>
+                      <a:fillRect/>
+                    </a:stretch>
+                  </pic:blipFill>
+                  <pic:spPr bwMode="auto">
+                    <a:xfrm>
+                      <a:off x="0" y="0"/>
+                      <a:ext cx="4892295" cy="3993709"/>
+                    </a:xfrm>
+                    <a:prstGeom prst="rect">
+                      <a:avLst/>
+                    </a:prstGeom>
+                    <a:noFill/>
+                    <a:ln>
+                      <a:noFill/>
+                    </a:ln>
+                  </pic:spPr>
+                </pic:pic>
+              </a:graphicData>
+            </a:graphic>
+          </wp:inline>
+        </w:drawing>
+      </w:r>
+      <w:r>
+        <w:rPr>
+          <w:b/>
+          <w:bCs/>
+          <w:sz w:val="40"/>
+          <w:szCs w:val="40"/>
+          <w:u w:val="single"/>
+        </w:rPr>
+        <w:br w:type="page"/>
       </w:r>
       <w:bookmarkStart w:id="0" w:name="_GoBack"/>
       <w:bookmarkEnd w:id="0"/>
+    </w:p>
+    <w:p>
+      <w:pPr>
+        <w:rPr>
+          <w:b/>
+          <w:bCs/>
+          <w:sz w:val="40"/>
+          <w:szCs w:val="40"/>
+          <w:u w:val="single"/>
+        </w:rPr>
+      </w:pPr>
       <w:r>
-        <w:t>s de ABB deben ser implementados recursivamente.</w:t>
+        <w:rPr>
+          <w:b/>
+          <w:bCs/>
+          <w:sz w:val="40"/>
+          <w:szCs w:val="40"/>
+          <w:u w:val="single"/>
+        </w:rPr>
+        <w:lastRenderedPageBreak/>
+        <w:t>4.</w:t>
       </w:r>
+    </w:p>
+    <w:tbl>
+      <w:tblPr>
+        <w:tblStyle w:val="Tablaconcuadrcula"/>
+        <w:tblW w:w="0" w:type="auto"/>
+        <w:tblLook w:val="04A0" w:firstRow="1" w:lastRow="0" w:firstColumn="1" w:lastColumn="0" w:noHBand="0" w:noVBand="1"/>
+      </w:tblPr>
+      <w:tblGrid>
+        <w:gridCol w:w="1530"/>
+        <w:gridCol w:w="2517"/>
+        <w:gridCol w:w="1580"/>
+        <w:gridCol w:w="10"/>
+        <w:gridCol w:w="1593"/>
+        <w:gridCol w:w="9"/>
+        <w:gridCol w:w="11"/>
+        <w:gridCol w:w="1578"/>
+      </w:tblGrid>
+      <w:tr>
+        <w:tc>
+          <w:tcPr>
+            <w:tcW w:w="1538" w:type="dxa"/>
+            <w:shd w:val="clear" w:color="auto" w:fill="92D050"/>
+          </w:tcPr>
+          <w:p>
+            <w:pPr>
+              <w:rPr>
+                <w:b/>
+                <w:bCs/>
+              </w:rPr>
+            </w:pPr>
+            <w:r>
+              <w:rPr>
+                <w:b/>
+                <w:bCs/>
+              </w:rPr>
+              <w:t>Clase</w:t>
+            </w:r>
+          </w:p>
+        </w:tc>
+        <w:tc>
+          <w:tcPr>
+            <w:tcW w:w="2517" w:type="dxa"/>
+            <w:shd w:val="clear" w:color="auto" w:fill="92D050"/>
+          </w:tcPr>
+          <w:p>
+            <w:pPr>
+              <w:rPr>
+                <w:b/>
+                <w:bCs/>
+              </w:rPr>
+            </w:pPr>
+            <w:r>
+              <w:rPr>
+                <w:b/>
+                <w:bCs/>
+              </w:rPr>
+              <w:t>Método</w:t>
+            </w:r>
+          </w:p>
+        </w:tc>
+        <w:tc>
+          <w:tcPr>
+            <w:tcW w:w="1591" w:type="dxa"/>
+            <w:gridSpan w:val="2"/>
+            <w:shd w:val="clear" w:color="auto" w:fill="92D050"/>
+          </w:tcPr>
+          <w:p>
+            <w:pPr>
+              <w:rPr>
+                <w:b/>
+                <w:bCs/>
+              </w:rPr>
+            </w:pPr>
+            <w:r>
+              <w:rPr>
+                <w:b/>
+                <w:bCs/>
+              </w:rPr>
+              <w:t>Escenario</w:t>
+            </w:r>
+          </w:p>
+        </w:tc>
+        <w:tc>
+          <w:tcPr>
+            <w:tcW w:w="1582" w:type="dxa"/>
+            <w:shd w:val="clear" w:color="auto" w:fill="92D050"/>
+          </w:tcPr>
+          <w:p>
+            <w:pPr>
+              <w:rPr>
+                <w:b/>
+                <w:bCs/>
+              </w:rPr>
+            </w:pPr>
+            <w:r>
+              <w:rPr>
+                <w:b/>
+                <w:bCs/>
+              </w:rPr>
+              <w:t>Valores entrada</w:t>
+            </w:r>
+          </w:p>
+        </w:tc>
+        <w:tc>
+          <w:tcPr>
+            <w:tcW w:w="1600" w:type="dxa"/>
+            <w:gridSpan w:val="3"/>
+            <w:shd w:val="clear" w:color="auto" w:fill="92D050"/>
+          </w:tcPr>
+          <w:p>
+            <w:pPr>
+              <w:rPr>
+                <w:b/>
+                <w:bCs/>
+              </w:rPr>
+            </w:pPr>
+            <w:r>
+              <w:rPr>
+                <w:b/>
+                <w:bCs/>
+              </w:rPr>
+              <w:t>Resultado</w:t>
+            </w:r>
+          </w:p>
+        </w:tc>
+      </w:tr>
+      <w:tr>
+        <w:tc>
+          <w:tcPr>
+            <w:tcW w:w="1538" w:type="dxa"/>
+          </w:tcPr>
+          <w:p>
+            <w:proofErr w:type="spellStart"/>
+            <w:r>
+              <w:t>Tourney</w:t>
+            </w:r>
+            <w:proofErr w:type="spellEnd"/>
+          </w:p>
+        </w:tc>
+        <w:tc>
+          <w:tcPr>
+            <w:tcW w:w="2517" w:type="dxa"/>
+          </w:tcPr>
+          <w:p>
+            <w:proofErr w:type="spellStart"/>
+            <w:r>
+              <w:t>addSpectator</w:t>
+            </w:r>
+            <w:proofErr w:type="spellEnd"/>
+          </w:p>
+        </w:tc>
+        <w:tc>
+          <w:tcPr>
+            <w:tcW w:w="1591" w:type="dxa"/>
+            <w:gridSpan w:val="2"/>
+          </w:tcPr>
+          <w:p>
+            <w:r>
+              <w:t>Un evento sin espectadores, ni competidores.</w:t>
+            </w:r>
+          </w:p>
+        </w:tc>
+        <w:tc>
+          <w:tcPr>
+            <w:tcW w:w="1582" w:type="dxa"/>
+          </w:tcPr>
+          <w:p>
+            <w:r>
+              <w:t>Se añadió un espectador con id “3”. Luego, otro espectador con id ”1”. Luego, un espectador con id ”5”.</w:t>
+            </w:r>
+          </w:p>
+          <w:p>
+            <w:r>
+              <w:t>Finalmente, un espectador con id “3”.</w:t>
+            </w:r>
+          </w:p>
+        </w:tc>
+        <w:tc>
+          <w:tcPr>
+            <w:tcW w:w="1600" w:type="dxa"/>
+            <w:gridSpan w:val="3"/>
+          </w:tcPr>
+          <w:p>
+            <w:r>
+              <w:t>Se pudieron añadir exitosamente todos los espectadores excepto el ultimo. El espectador con id “3” tiene a su lado izquierdo el espectador con id “1” y a su lado derecho el de id “5”.</w:t>
+            </w:r>
+          </w:p>
+        </w:tc>
+      </w:tr>
+      <w:tr>
+        <w:trPr>
+          <w:trHeight w:val="135"/>
+        </w:trPr>
+        <w:tc>
+          <w:tcPr>
+            <w:tcW w:w="1538" w:type="dxa"/>
+            <w:vMerge w:val="restart"/>
+            <w:shd w:val="clear" w:color="auto" w:fill="E2EFD9" w:themeFill="accent6" w:themeFillTint="33"/>
+          </w:tcPr>
+          <w:p>
+            <w:proofErr w:type="spellStart"/>
+            <w:r>
+              <w:t>Tourney</w:t>
+            </w:r>
+            <w:proofErr w:type="spellEnd"/>
+          </w:p>
+        </w:tc>
+        <w:tc>
+          <w:tcPr>
+            <w:tcW w:w="2517" w:type="dxa"/>
+            <w:vMerge w:val="restart"/>
+            <w:shd w:val="clear" w:color="auto" w:fill="E2EFD9" w:themeFill="accent6" w:themeFillTint="33"/>
+          </w:tcPr>
+          <w:p>
+            <w:proofErr w:type="spellStart"/>
+            <w:r>
+              <w:t>searchSpectator</w:t>
+            </w:r>
+            <w:proofErr w:type="spellEnd"/>
+          </w:p>
+        </w:tc>
+        <w:tc>
+          <w:tcPr>
+            <w:tcW w:w="1581" w:type="dxa"/>
+            <w:shd w:val="clear" w:color="auto" w:fill="E2EFD9" w:themeFill="accent6" w:themeFillTint="33"/>
+          </w:tcPr>
+          <w:p>
+            <w:r>
+              <w:t>Un evento sin espectadores, ni competidores.</w:t>
+            </w:r>
+          </w:p>
+        </w:tc>
+        <w:tc>
+          <w:tcPr>
+            <w:tcW w:w="1612" w:type="dxa"/>
+            <w:gridSpan w:val="4"/>
+            <w:shd w:val="clear" w:color="auto" w:fill="E2EFD9" w:themeFill="accent6" w:themeFillTint="33"/>
+          </w:tcPr>
+          <w:p>
+            <w:r>
+              <w:t xml:space="preserve">Se busca el espectador con id </w:t>
+            </w:r>
+            <w:r>
+              <w:t>“</w:t>
+            </w:r>
+            <w:r>
+              <w:t>ola”.</w:t>
+            </w:r>
+          </w:p>
+        </w:tc>
+        <w:tc>
+          <w:tcPr>
+            <w:tcW w:w="1580" w:type="dxa"/>
+            <w:shd w:val="clear" w:color="auto" w:fill="E2EFD9" w:themeFill="accent6" w:themeFillTint="33"/>
+          </w:tcPr>
+          <w:p>
+            <w:r>
+              <w:t>No se encuentra el espectador con ese id.</w:t>
+            </w:r>
+          </w:p>
+        </w:tc>
+      </w:tr>
+      <w:tr>
+        <w:trPr>
+          <w:trHeight w:val="135"/>
+        </w:trPr>
+        <w:tc>
+          <w:tcPr>
+            <w:tcW w:w="1538" w:type="dxa"/>
+            <w:vMerge/>
+            <w:shd w:val="clear" w:color="auto" w:fill="E2EFD9" w:themeFill="accent6" w:themeFillTint="33"/>
+          </w:tcPr>
+          <w:p/>
+        </w:tc>
+        <w:tc>
+          <w:tcPr>
+            <w:tcW w:w="2517" w:type="dxa"/>
+            <w:vMerge/>
+            <w:shd w:val="clear" w:color="auto" w:fill="E2EFD9" w:themeFill="accent6" w:themeFillTint="33"/>
+          </w:tcPr>
+          <w:p/>
+        </w:tc>
+        <w:tc>
+          <w:tcPr>
+            <w:tcW w:w="1581" w:type="dxa"/>
+            <w:shd w:val="clear" w:color="auto" w:fill="E2EFD9" w:themeFill="accent6" w:themeFillTint="33"/>
+          </w:tcPr>
+          <w:p>
+            <w:r>
+              <w:t>Un evento con 3 espectadores de id ”3”, “1” y “5”.</w:t>
+            </w:r>
+          </w:p>
+        </w:tc>
+        <w:tc>
+          <w:tcPr>
+            <w:tcW w:w="1612" w:type="dxa"/>
+            <w:gridSpan w:val="4"/>
+            <w:shd w:val="clear" w:color="auto" w:fill="E2EFD9" w:themeFill="accent6" w:themeFillTint="33"/>
+          </w:tcPr>
+          <w:p>
+            <w:r>
+              <w:t>Se buscan los espectadores con id “3”, “1”, “5” y “2”.</w:t>
+            </w:r>
+          </w:p>
+        </w:tc>
+        <w:tc>
+          <w:tcPr>
+            <w:tcW w:w="1580" w:type="dxa"/>
+            <w:shd w:val="clear" w:color="auto" w:fill="E2EFD9" w:themeFill="accent6" w:themeFillTint="33"/>
+          </w:tcPr>
+          <w:p>
+            <w:r>
+              <w:t>Se encuentran todos los espectadores con ese id, excepto el de id ”2”.</w:t>
+            </w:r>
+          </w:p>
+        </w:tc>
+      </w:tr>
+      <w:tr>
+        <w:tc>
+          <w:tcPr>
+            <w:tcW w:w="1538" w:type="dxa"/>
+          </w:tcPr>
+          <w:p>
+            <w:proofErr w:type="spellStart"/>
+            <w:r>
+              <w:t>Tourney</w:t>
+            </w:r>
+            <w:proofErr w:type="spellEnd"/>
+          </w:p>
+        </w:tc>
+        <w:tc>
+          <w:tcPr>
+            <w:tcW w:w="2517" w:type="dxa"/>
+          </w:tcPr>
+          <w:p>
+            <w:proofErr w:type="spellStart"/>
+            <w:r>
+              <w:t>showCountrySpectators</w:t>
+            </w:r>
+            <w:proofErr w:type="spellEnd"/>
+          </w:p>
+        </w:tc>
+        <w:tc>
+          <w:tcPr>
+            <w:tcW w:w="1591" w:type="dxa"/>
+            <w:gridSpan w:val="2"/>
+          </w:tcPr>
+          <w:p>
+            <w:r>
+              <w:t>Un evento con 3 espectadores de nombres “Esteban”, que tiene a su izquierda a “Mateo” y que tiene a su derecha a “Johan”. Todos pertenecen a “Colombia”.</w:t>
+            </w:r>
+          </w:p>
+        </w:tc>
+        <w:tc>
+          <w:tcPr>
+            <w:tcW w:w="1582" w:type="dxa"/>
+          </w:tcPr>
+          <w:p>
+            <w:r>
+              <w:t>Se muestra el árbol de “Colombia”.</w:t>
+            </w:r>
+          </w:p>
+        </w:tc>
+        <w:tc>
+          <w:tcPr>
+            <w:tcW w:w="1600" w:type="dxa"/>
+            <w:gridSpan w:val="3"/>
+          </w:tcPr>
+          <w:p>
+            <w:r>
+              <w:t>Primero sale “Esteban”. Luego, (Un poco más al lado derecho) sale “Mateo”. Finalmente, (Justo debajo del anterior) sale “Johan”.</w:t>
+            </w:r>
+          </w:p>
+        </w:tc>
+      </w:tr>
+      <w:tr>
+        <w:tc>
+          <w:tcPr>
+            <w:tcW w:w="1538" w:type="dxa"/>
+          </w:tcPr>
+          <w:p>
+            <w:proofErr w:type="spellStart"/>
+            <w:r>
+              <w:t>Tourney</w:t>
+            </w:r>
+            <w:proofErr w:type="spellEnd"/>
+          </w:p>
+        </w:tc>
+        <w:tc>
+          <w:tcPr>
+            <w:tcW w:w="2517" w:type="dxa"/>
+          </w:tcPr>
+          <w:p>
+            <w:proofErr w:type="spellStart"/>
+            <w:r>
+              <w:t>loadSpectators</w:t>
+            </w:r>
+            <w:proofErr w:type="spellEnd"/>
+          </w:p>
+        </w:tc>
+        <w:tc>
+          <w:tcPr>
+            <w:tcW w:w="1591" w:type="dxa"/>
+            <w:gridSpan w:val="2"/>
+          </w:tcPr>
+          <w:p>
+            <w:r>
+              <w:t>Un evento sin espectadores, ni competidores.</w:t>
+            </w:r>
+          </w:p>
+        </w:tc>
+        <w:tc>
+          <w:tcPr>
+            <w:tcW w:w="1582" w:type="dxa"/>
+          </w:tcPr>
+          <w:p>
+            <w:r>
+              <w:t>Primero, se trata cargar un archivo de ruta “</w:t>
+            </w:r>
+            <w:proofErr w:type="spellStart"/>
+            <w:r>
+              <w:t>LoLXd</w:t>
+            </w:r>
+            <w:proofErr w:type="spellEnd"/>
+            <w:r>
+              <w:t xml:space="preserve">”. Luego, se trata cargar un </w:t>
+            </w:r>
+            <w:r>
+              <w:lastRenderedPageBreak/>
+              <w:t>archivo de ruta “data/test.txt”.</w:t>
+            </w:r>
+          </w:p>
+        </w:tc>
+        <w:tc>
+          <w:tcPr>
+            <w:tcW w:w="1600" w:type="dxa"/>
+            <w:gridSpan w:val="3"/>
+          </w:tcPr>
+          <w:p>
+            <w:r>
+              <w:lastRenderedPageBreak/>
+              <w:t xml:space="preserve">La primera carga no va a ser posible, porque el archivo no existe. La </w:t>
+            </w:r>
+            <w:r>
+              <w:lastRenderedPageBreak/>
+              <w:t>segunda carga se realizará; el primer espectador tendrá id “6” y habrá un total de 7 espectadores.</w:t>
+            </w:r>
+          </w:p>
+        </w:tc>
+      </w:tr>
+      <w:tr>
+        <w:trPr>
+          <w:trHeight w:val="135"/>
+        </w:trPr>
+        <w:tc>
+          <w:tcPr>
+            <w:tcW w:w="1538" w:type="dxa"/>
+            <w:vMerge w:val="restart"/>
+            <w:shd w:val="clear" w:color="auto" w:fill="E2EFD9" w:themeFill="accent6" w:themeFillTint="33"/>
+          </w:tcPr>
+          <w:p>
+            <w:proofErr w:type="spellStart"/>
+            <w:r>
+              <w:t>Tourney</w:t>
+            </w:r>
+            <w:proofErr w:type="spellEnd"/>
+          </w:p>
+        </w:tc>
+        <w:tc>
+          <w:tcPr>
+            <w:tcW w:w="2517" w:type="dxa"/>
+            <w:vMerge w:val="restart"/>
+            <w:shd w:val="clear" w:color="auto" w:fill="E2EFD9" w:themeFill="accent6" w:themeFillTint="33"/>
+          </w:tcPr>
+          <w:p>
+            <w:proofErr w:type="spellStart"/>
+            <w:r>
+              <w:t>spectatorSize</w:t>
+            </w:r>
+            <w:proofErr w:type="spellEnd"/>
+          </w:p>
+        </w:tc>
+        <w:tc>
+          <w:tcPr>
+            <w:tcW w:w="1591" w:type="dxa"/>
+            <w:gridSpan w:val="2"/>
+            <w:shd w:val="clear" w:color="auto" w:fill="E2EFD9" w:themeFill="accent6" w:themeFillTint="33"/>
+          </w:tcPr>
+          <w:p>
+            <w:r>
+              <w:t>Un evento sin espectadores, ni competidores.</w:t>
+            </w:r>
+          </w:p>
+        </w:tc>
+        <w:tc>
+          <w:tcPr>
+            <w:tcW w:w="1591" w:type="dxa"/>
+            <w:gridSpan w:val="2"/>
+            <w:shd w:val="clear" w:color="auto" w:fill="E2EFD9" w:themeFill="accent6" w:themeFillTint="33"/>
+          </w:tcPr>
+          <w:p/>
+        </w:tc>
+        <w:tc>
+          <w:tcPr>
+            <w:tcW w:w="1591" w:type="dxa"/>
+            <w:gridSpan w:val="2"/>
+            <w:shd w:val="clear" w:color="auto" w:fill="E2EFD9" w:themeFill="accent6" w:themeFillTint="33"/>
+          </w:tcPr>
+          <w:p>
+            <w:r>
+              <w:t>Hay 0 espectadores en el evento.</w:t>
+            </w:r>
+          </w:p>
+        </w:tc>
+      </w:tr>
+      <w:tr>
+        <w:trPr>
+          <w:trHeight w:val="135"/>
+        </w:trPr>
+        <w:tc>
+          <w:tcPr>
+            <w:tcW w:w="1538" w:type="dxa"/>
+            <w:vMerge/>
+            <w:shd w:val="clear" w:color="auto" w:fill="E2EFD9" w:themeFill="accent6" w:themeFillTint="33"/>
+          </w:tcPr>
+          <w:p/>
+        </w:tc>
+        <w:tc>
+          <w:tcPr>
+            <w:tcW w:w="2517" w:type="dxa"/>
+            <w:vMerge/>
+            <w:shd w:val="clear" w:color="auto" w:fill="E2EFD9" w:themeFill="accent6" w:themeFillTint="33"/>
+          </w:tcPr>
+          <w:p/>
+        </w:tc>
+        <w:tc>
+          <w:tcPr>
+            <w:tcW w:w="1591" w:type="dxa"/>
+            <w:gridSpan w:val="2"/>
+            <w:shd w:val="clear" w:color="auto" w:fill="E2EFD9" w:themeFill="accent6" w:themeFillTint="33"/>
+          </w:tcPr>
+          <w:p>
+            <w:r>
+              <w:t xml:space="preserve">Un evento con un total de </w:t>
+            </w:r>
+            <w:r>
+              <w:t>3 espectadores.</w:t>
+            </w:r>
+          </w:p>
+        </w:tc>
+        <w:tc>
+          <w:tcPr>
+            <w:tcW w:w="1591" w:type="dxa"/>
+            <w:gridSpan w:val="2"/>
+            <w:shd w:val="clear" w:color="auto" w:fill="E2EFD9" w:themeFill="accent6" w:themeFillTint="33"/>
+          </w:tcPr>
+          <w:p/>
+        </w:tc>
+        <w:tc>
+          <w:tcPr>
+            <w:tcW w:w="1591" w:type="dxa"/>
+            <w:gridSpan w:val="2"/>
+            <w:shd w:val="clear" w:color="auto" w:fill="E2EFD9" w:themeFill="accent6" w:themeFillTint="33"/>
+          </w:tcPr>
+          <w:p>
+            <w:r>
+              <w:t>Hay 3 espectadores en el evento.</w:t>
+            </w:r>
+          </w:p>
+        </w:tc>
+      </w:tr>
+      <w:tr>
+        <w:tc>
+          <w:tcPr>
+            <w:tcW w:w="1538" w:type="dxa"/>
+          </w:tcPr>
+          <w:p>
+            <w:proofErr w:type="spellStart"/>
+            <w:r>
+              <w:t>Tourney</w:t>
+            </w:r>
+            <w:proofErr w:type="spellEnd"/>
+          </w:p>
+        </w:tc>
+        <w:tc>
+          <w:tcPr>
+            <w:tcW w:w="2517" w:type="dxa"/>
+          </w:tcPr>
+          <w:p>
+            <w:proofErr w:type="spellStart"/>
+            <w:r>
+              <w:t>getRandomSpectator</w:t>
+            </w:r>
+            <w:proofErr w:type="spellEnd"/>
+          </w:p>
+        </w:tc>
+        <w:tc>
+          <w:tcPr>
+            <w:tcW w:w="1591" w:type="dxa"/>
+            <w:gridSpan w:val="2"/>
+          </w:tcPr>
+          <w:p>
+            <w:r>
+              <w:t>Un evento con 3 espectadores de id ”3”, que tiene a su izquierda a un espectador de id “1” y a su derecha uno de id “5”.</w:t>
+            </w:r>
+          </w:p>
+        </w:tc>
+        <w:tc>
+          <w:tcPr>
+            <w:tcW w:w="1582" w:type="dxa"/>
+          </w:tcPr>
+          <w:p>
+            <w:r>
+              <w:t>Se seleccionan aleatoriamente a dos de los espectadores.</w:t>
+            </w:r>
+          </w:p>
+        </w:tc>
+        <w:tc>
+          <w:tcPr>
+            <w:tcW w:w="1600" w:type="dxa"/>
+            <w:gridSpan w:val="3"/>
+          </w:tcPr>
+          <w:p>
+            <w:r>
+              <w:t xml:space="preserve">Los dos espectadores van a ser diferentes y solo quedara un espectador en el evento. </w:t>
+            </w:r>
+          </w:p>
+        </w:tc>
+      </w:tr>
+      <w:tr>
+        <w:tc>
+          <w:tcPr>
+            <w:tcW w:w="1538" w:type="dxa"/>
+            <w:shd w:val="clear" w:color="auto" w:fill="E2EFD9" w:themeFill="accent6" w:themeFillTint="33"/>
+          </w:tcPr>
+          <w:p>
+            <w:proofErr w:type="spellStart"/>
+            <w:r>
+              <w:t>Tourney</w:t>
+            </w:r>
+            <w:proofErr w:type="spellEnd"/>
+          </w:p>
+        </w:tc>
+        <w:tc>
+          <w:tcPr>
+            <w:tcW w:w="2517" w:type="dxa"/>
+            <w:shd w:val="clear" w:color="auto" w:fill="E2EFD9" w:themeFill="accent6" w:themeFillTint="33"/>
+          </w:tcPr>
+          <w:p>
+            <w:proofErr w:type="spellStart"/>
+            <w:r>
+              <w:t>getCountrySpectators</w:t>
+            </w:r>
+            <w:proofErr w:type="spellEnd"/>
+          </w:p>
+        </w:tc>
+        <w:tc>
+          <w:tcPr>
+            <w:tcW w:w="1591" w:type="dxa"/>
+            <w:gridSpan w:val="2"/>
+            <w:shd w:val="clear" w:color="auto" w:fill="E2EFD9" w:themeFill="accent6" w:themeFillTint="33"/>
+          </w:tcPr>
+          <w:p>
+            <w:r>
+              <w:t xml:space="preserve">Un evento con 3 espectadores de id ”3”, que tiene a su izquierda a un espectador de id “1” y a su derecha uno de id “5”. Todos pertenecen </w:t>
+            </w:r>
+            <w:r>
+              <w:t xml:space="preserve">a </w:t>
+            </w:r>
+            <w:r>
+              <w:t>“Colombia”.</w:t>
+            </w:r>
+          </w:p>
+        </w:tc>
+        <w:tc>
+          <w:tcPr>
+            <w:tcW w:w="1582" w:type="dxa"/>
+            <w:shd w:val="clear" w:color="auto" w:fill="E2EFD9" w:themeFill="accent6" w:themeFillTint="33"/>
+          </w:tcPr>
+          <w:p>
+            <w:r>
+              <w:t>Se pide el árbol de “Colombia”.</w:t>
+            </w:r>
+          </w:p>
+        </w:tc>
+        <w:tc>
+          <w:tcPr>
+            <w:tcW w:w="1600" w:type="dxa"/>
+            <w:gridSpan w:val="3"/>
+            <w:shd w:val="clear" w:color="auto" w:fill="E2EFD9" w:themeFill="accent6" w:themeFillTint="33"/>
+          </w:tcPr>
+          <w:p>
+            <w:r>
+              <w:t>La raíz del árbol va a ser el espectador de id “3”. A su izquierda estará el espectador de id “1” y a su derecha el de id “5”.</w:t>
+            </w:r>
+          </w:p>
+        </w:tc>
+      </w:tr>
+      <w:tr>
+        <w:tc>
+          <w:tcPr>
+            <w:tcW w:w="1538" w:type="dxa"/>
+          </w:tcPr>
+          <w:p>
+            <w:proofErr w:type="gramStart"/>
+            <w:r>
+              <w:t>.</w:t>
+            </w:r>
+            <w:proofErr w:type="spellStart"/>
+            <w:r>
+              <w:t>Tourney</w:t>
+            </w:r>
+            <w:proofErr w:type="spellEnd"/>
+            <w:proofErr w:type="gramEnd"/>
+          </w:p>
+        </w:tc>
+        <w:tc>
+          <w:tcPr>
+            <w:tcW w:w="2517" w:type="dxa"/>
+          </w:tcPr>
+          <w:p>
+            <w:proofErr w:type="spellStart"/>
+            <w:r>
+              <w:t>addCompetitor</w:t>
+            </w:r>
+            <w:proofErr w:type="spellEnd"/>
+          </w:p>
+        </w:tc>
+        <w:tc>
+          <w:tcPr>
+            <w:tcW w:w="1591" w:type="dxa"/>
+            <w:gridSpan w:val="2"/>
+          </w:tcPr>
+          <w:p>
+            <w:r>
+              <w:t>Un evento sin espectadores, ni competidores.</w:t>
+            </w:r>
+          </w:p>
+        </w:tc>
+        <w:tc>
+          <w:tcPr>
+            <w:tcW w:w="1582" w:type="dxa"/>
+          </w:tcPr>
+          <w:p>
+            <w:r>
+              <w:t>Se añadió un competidor con id “3”. Luego, otro competidor con id ”1”. Finalmente, un competidor con id ”5”.</w:t>
+            </w:r>
+          </w:p>
+        </w:tc>
+        <w:tc>
+          <w:tcPr>
+            <w:tcW w:w="1600" w:type="dxa"/>
+            <w:gridSpan w:val="3"/>
+          </w:tcPr>
+          <w:p>
+            <w:r>
+              <w:t>Los 3 competidores se añadieron exitosamente en el orden: “5”, “1” y “3”.</w:t>
+            </w:r>
+          </w:p>
+        </w:tc>
+      </w:tr>
+      <w:tr>
+        <w:tc>
+          <w:tcPr>
+            <w:tcW w:w="1538" w:type="dxa"/>
+            <w:shd w:val="clear" w:color="auto" w:fill="E2EFD9" w:themeFill="accent6" w:themeFillTint="33"/>
+          </w:tcPr>
+          <w:p>
+            <w:proofErr w:type="spellStart"/>
+            <w:r>
+              <w:t>Tourney</w:t>
+            </w:r>
+            <w:proofErr w:type="spellEnd"/>
+          </w:p>
+        </w:tc>
+        <w:tc>
+          <w:tcPr>
+            <w:tcW w:w="2517" w:type="dxa"/>
+            <w:shd w:val="clear" w:color="auto" w:fill="E2EFD9" w:themeFill="accent6" w:themeFillTint="33"/>
+          </w:tcPr>
+          <w:p>
+            <w:proofErr w:type="spellStart"/>
+            <w:r>
+              <w:t>searchCompetitor</w:t>
+            </w:r>
+            <w:proofErr w:type="spellEnd"/>
+          </w:p>
+        </w:tc>
+        <w:tc>
+          <w:tcPr>
+            <w:tcW w:w="1591" w:type="dxa"/>
+            <w:gridSpan w:val="2"/>
+            <w:shd w:val="clear" w:color="auto" w:fill="E2EFD9" w:themeFill="accent6" w:themeFillTint="33"/>
+          </w:tcPr>
+          <w:p>
+            <w:r>
+              <w:t xml:space="preserve">Un evento con 3 competidores </w:t>
+            </w:r>
+            <w:r>
+              <w:lastRenderedPageBreak/>
+              <w:t>de id ”3”, “1” y “5”.</w:t>
+            </w:r>
+          </w:p>
+        </w:tc>
+        <w:tc>
+          <w:tcPr>
+            <w:tcW w:w="1582" w:type="dxa"/>
+            <w:shd w:val="clear" w:color="auto" w:fill="E2EFD9" w:themeFill="accent6" w:themeFillTint="33"/>
+          </w:tcPr>
+          <w:p>
+            <w:r>
+              <w:lastRenderedPageBreak/>
+              <w:t xml:space="preserve">Se buscan los competidores </w:t>
+            </w:r>
+            <w:r>
+              <w:lastRenderedPageBreak/>
+              <w:t>con id “3”, “1”, “5” y “2”.</w:t>
+            </w:r>
+          </w:p>
+        </w:tc>
+        <w:tc>
+          <w:tcPr>
+            <w:tcW w:w="1600" w:type="dxa"/>
+            <w:gridSpan w:val="3"/>
+            <w:shd w:val="clear" w:color="auto" w:fill="E2EFD9" w:themeFill="accent6" w:themeFillTint="33"/>
+          </w:tcPr>
+          <w:p>
+            <w:r>
+              <w:lastRenderedPageBreak/>
+              <w:t xml:space="preserve">Se encuentran todos los competidores </w:t>
+            </w:r>
+            <w:r>
+              <w:lastRenderedPageBreak/>
+              <w:t>con ese id, excepto el de id ”2”.</w:t>
+            </w:r>
+          </w:p>
+        </w:tc>
+      </w:tr>
+      <w:tr>
+        <w:tc>
+          <w:tcPr>
+            <w:tcW w:w="1538" w:type="dxa"/>
+          </w:tcPr>
+          <w:p>
+            <w:proofErr w:type="spellStart"/>
+            <w:r>
+              <w:t>Tourney</w:t>
+            </w:r>
+            <w:proofErr w:type="spellEnd"/>
+          </w:p>
+        </w:tc>
+        <w:tc>
+          <w:tcPr>
+            <w:tcW w:w="2517" w:type="dxa"/>
+          </w:tcPr>
+          <w:p>
+            <w:proofErr w:type="spellStart"/>
+            <w:r>
+              <w:t>showCountryCompetitors</w:t>
+            </w:r>
+            <w:proofErr w:type="spellEnd"/>
+          </w:p>
+        </w:tc>
+        <w:tc>
+          <w:tcPr>
+            <w:tcW w:w="1591" w:type="dxa"/>
+            <w:gridSpan w:val="2"/>
+          </w:tcPr>
+          <w:p>
+            <w:r>
+              <w:t>Un evento con 3 competidores de nombre “Esteban”, “Mateo” y “Johan”. Se encuentran en ese respectivo orden.</w:t>
+            </w:r>
+          </w:p>
+        </w:tc>
+        <w:tc>
+          <w:tcPr>
+            <w:tcW w:w="1582" w:type="dxa"/>
+          </w:tcPr>
+          <w:p>
+            <w:r>
+              <w:t>Se muestra la lista de “Colombia”.</w:t>
+            </w:r>
+          </w:p>
+        </w:tc>
+        <w:tc>
+          <w:tcPr>
+            <w:tcW w:w="1600" w:type="dxa"/>
+            <w:gridSpan w:val="3"/>
+          </w:tcPr>
+          <w:p>
+            <w:r>
+              <w:t>Primero sale “Esteban”. Luego, sale “Mateo”. Finalmente, sale “Johan”.</w:t>
+            </w:r>
+          </w:p>
+        </w:tc>
+      </w:tr>
+      <w:tr>
+        <w:tc>
+          <w:tcPr>
+            <w:tcW w:w="1538" w:type="dxa"/>
+          </w:tcPr>
+          <w:p>
+            <w:proofErr w:type="spellStart"/>
+            <w:r>
+              <w:t>Tourney</w:t>
+            </w:r>
+            <w:proofErr w:type="spellEnd"/>
+          </w:p>
+        </w:tc>
+        <w:tc>
+          <w:tcPr>
+            <w:tcW w:w="2517" w:type="dxa"/>
+          </w:tcPr>
+          <w:p>
+            <w:proofErr w:type="spellStart"/>
+            <w:r>
+              <w:t>loadCompetitors</w:t>
+            </w:r>
+            <w:proofErr w:type="spellEnd"/>
+          </w:p>
+        </w:tc>
+        <w:tc>
+          <w:tcPr>
+            <w:tcW w:w="1591" w:type="dxa"/>
+            <w:gridSpan w:val="2"/>
+          </w:tcPr>
+          <w:p>
+            <w:r>
+              <w:t>Un evento con 5 espectadores.</w:t>
+            </w:r>
+          </w:p>
+        </w:tc>
+        <w:tc>
+          <w:tcPr>
+            <w:tcW w:w="1582" w:type="dxa"/>
+          </w:tcPr>
+          <w:p>
+            <w:r>
+              <w:t>Se seleccionan aleatoriamente los competidores del evento.</w:t>
+            </w:r>
+          </w:p>
+        </w:tc>
+        <w:tc>
+          <w:tcPr>
+            <w:tcW w:w="1600" w:type="dxa"/>
+            <w:gridSpan w:val="3"/>
+          </w:tcPr>
+          <w:p>
+            <w:r>
+              <w:t>Ahora hay 3 espectadores y 2 competidores en el evento.</w:t>
+            </w:r>
+          </w:p>
+        </w:tc>
+      </w:tr>
+    </w:tbl>
+    <w:p>
+      <w:pPr>
+        <w:rPr>
+          <w:b/>
+          <w:bCs/>
+          <w:sz w:val="40"/>
+          <w:szCs w:val="40"/>
+          <w:u w:val="single"/>
+        </w:rPr>
+      </w:pPr>
+    </w:p>
+    <w:tbl>
+      <w:tblPr>
+        <w:tblStyle w:val="Tablaconcuadrcula"/>
+        <w:tblW w:w="0" w:type="auto"/>
+        <w:tblLook w:val="04A0" w:firstRow="1" w:lastRow="0" w:firstColumn="1" w:lastColumn="0" w:noHBand="0" w:noVBand="1"/>
+      </w:tblPr>
+      <w:tblGrid>
+        <w:gridCol w:w="1493"/>
+        <w:gridCol w:w="2470"/>
+        <w:gridCol w:w="1594"/>
+        <w:gridCol w:w="1593"/>
+        <w:gridCol w:w="1678"/>
+      </w:tblGrid>
+      <w:tr>
+        <w:tc>
+          <w:tcPr>
+            <w:tcW w:w="1526" w:type="dxa"/>
+            <w:shd w:val="clear" w:color="auto" w:fill="92D050"/>
+          </w:tcPr>
+          <w:p>
+            <w:pPr>
+              <w:rPr>
+                <w:b/>
+                <w:bCs/>
+              </w:rPr>
+            </w:pPr>
+            <w:r>
+              <w:rPr>
+                <w:b/>
+                <w:bCs/>
+              </w:rPr>
+              <w:t>Clase</w:t>
+            </w:r>
+          </w:p>
+        </w:tc>
+        <w:tc>
+          <w:tcPr>
+            <w:tcW w:w="2493" w:type="dxa"/>
+            <w:shd w:val="clear" w:color="auto" w:fill="92D050"/>
+          </w:tcPr>
+          <w:p>
+            <w:pPr>
+              <w:rPr>
+                <w:b/>
+                <w:bCs/>
+              </w:rPr>
+            </w:pPr>
+            <w:r>
+              <w:rPr>
+                <w:b/>
+                <w:bCs/>
+              </w:rPr>
+              <w:t>Método</w:t>
+            </w:r>
+          </w:p>
+        </w:tc>
+        <w:tc>
+          <w:tcPr>
+            <w:tcW w:w="1603" w:type="dxa"/>
+            <w:shd w:val="clear" w:color="auto" w:fill="92D050"/>
+          </w:tcPr>
+          <w:p>
+            <w:pPr>
+              <w:rPr>
+                <w:b/>
+                <w:bCs/>
+              </w:rPr>
+            </w:pPr>
+            <w:r>
+              <w:rPr>
+                <w:b/>
+                <w:bCs/>
+              </w:rPr>
+              <w:t>Escenario</w:t>
+            </w:r>
+          </w:p>
+        </w:tc>
+        <w:tc>
+          <w:tcPr>
+            <w:tcW w:w="1527" w:type="dxa"/>
+            <w:shd w:val="clear" w:color="auto" w:fill="92D050"/>
+          </w:tcPr>
+          <w:p>
+            <w:pPr>
+              <w:rPr>
+                <w:b/>
+                <w:bCs/>
+              </w:rPr>
+            </w:pPr>
+            <w:r>
+              <w:rPr>
+                <w:b/>
+                <w:bCs/>
+              </w:rPr>
+              <w:t>Valores entrada</w:t>
+            </w:r>
+          </w:p>
+        </w:tc>
+        <w:tc>
+          <w:tcPr>
+            <w:tcW w:w="1679" w:type="dxa"/>
+            <w:shd w:val="clear" w:color="auto" w:fill="92D050"/>
+          </w:tcPr>
+          <w:p>
+            <w:pPr>
+              <w:rPr>
+                <w:b/>
+                <w:bCs/>
+              </w:rPr>
+            </w:pPr>
+            <w:r>
+              <w:rPr>
+                <w:b/>
+                <w:bCs/>
+              </w:rPr>
+              <w:t>Resultado</w:t>
+            </w:r>
+          </w:p>
+        </w:tc>
+      </w:tr>
+      <w:tr>
+        <w:tc>
+          <w:tcPr>
+            <w:tcW w:w="1526" w:type="dxa"/>
+          </w:tcPr>
+          <w:p>
+            <w:proofErr w:type="spellStart"/>
+            <w:r>
+              <w:t>Spectator</w:t>
+            </w:r>
+            <w:proofErr w:type="spellEnd"/>
+          </w:p>
+        </w:tc>
+        <w:tc>
+          <w:tcPr>
+            <w:tcW w:w="2493" w:type="dxa"/>
+          </w:tcPr>
+          <w:p>
+            <w:proofErr w:type="spellStart"/>
+            <w:r>
+              <w:t>addSpectator</w:t>
+            </w:r>
+            <w:proofErr w:type="spellEnd"/>
+          </w:p>
+        </w:tc>
+        <w:tc>
+          <w:tcPr>
+            <w:tcW w:w="1603" w:type="dxa"/>
+          </w:tcPr>
+          <w:p>
+            <w:r>
+              <w:t>Un espectador de id “6” sin más espectadores.</w:t>
+            </w:r>
+          </w:p>
+        </w:tc>
+        <w:tc>
+          <w:tcPr>
+            <w:tcW w:w="1527" w:type="dxa"/>
+          </w:tcPr>
+          <w:p>
+            <w:r>
+              <w:t xml:space="preserve">Se añadió un espectador con id “7”. Luego, otro espectador con id ”5”. </w:t>
+            </w:r>
+          </w:p>
+          <w:p>
+            <w:r>
+              <w:t>Finalmente, un espectador con id “6”.</w:t>
+            </w:r>
+          </w:p>
+        </w:tc>
+        <w:tc>
+          <w:tcPr>
+            <w:tcW w:w="1679" w:type="dxa"/>
+          </w:tcPr>
+          <w:p>
+            <w:r>
+              <w:t>Se añadió el espectador de id “7” a la derecha, el espectador de id “5” a la izquierda y el espectador de id “6” no se pudo añadir.</w:t>
+            </w:r>
+          </w:p>
+        </w:tc>
+      </w:tr>
+      <w:tr>
+        <w:trPr>
+          <w:trHeight w:val="135"/>
+        </w:trPr>
+        <w:tc>
+          <w:tcPr>
+            <w:tcW w:w="1526" w:type="dxa"/>
+            <w:vMerge w:val="restart"/>
+            <w:shd w:val="clear" w:color="auto" w:fill="E2EFD9" w:themeFill="accent6" w:themeFillTint="33"/>
+          </w:tcPr>
+          <w:p>
+            <w:proofErr w:type="spellStart"/>
+            <w:r>
+              <w:t>Spectator</w:t>
+            </w:r>
+            <w:proofErr w:type="spellEnd"/>
+          </w:p>
+        </w:tc>
+        <w:tc>
+          <w:tcPr>
+            <w:tcW w:w="2493" w:type="dxa"/>
+            <w:vMerge w:val="restart"/>
+            <w:shd w:val="clear" w:color="auto" w:fill="E2EFD9" w:themeFill="accent6" w:themeFillTint="33"/>
+          </w:tcPr>
+          <w:p>
+            <w:proofErr w:type="spellStart"/>
+            <w:r>
+              <w:t>deleteSpectator</w:t>
+            </w:r>
+            <w:proofErr w:type="spellEnd"/>
+          </w:p>
+        </w:tc>
+        <w:tc>
+          <w:tcPr>
+            <w:tcW w:w="1603" w:type="dxa"/>
+            <w:shd w:val="clear" w:color="auto" w:fill="E2EFD9" w:themeFill="accent6" w:themeFillTint="33"/>
+          </w:tcPr>
+          <w:p>
+            <w:r>
+              <w:t>Un espectador sin más espectadores.</w:t>
+            </w:r>
+          </w:p>
+        </w:tc>
+        <w:tc>
+          <w:tcPr>
+            <w:tcW w:w="1546" w:type="dxa"/>
+            <w:shd w:val="clear" w:color="auto" w:fill="E2EFD9" w:themeFill="accent6" w:themeFillTint="33"/>
+          </w:tcPr>
+          <w:p/>
+        </w:tc>
+        <w:tc>
+          <w:tcPr>
+            <w:tcW w:w="1660" w:type="dxa"/>
+            <w:shd w:val="clear" w:color="auto" w:fill="E2EFD9" w:themeFill="accent6" w:themeFillTint="33"/>
+          </w:tcPr>
+          <w:p>
+            <w:r>
+              <w:t>Retorna un valor nulo.</w:t>
+            </w:r>
+          </w:p>
+        </w:tc>
+      </w:tr>
+      <w:tr>
+        <w:trPr>
+          <w:trHeight w:val="135"/>
+        </w:trPr>
+        <w:tc>
+          <w:tcPr>
+            <w:tcW w:w="1526" w:type="dxa"/>
+            <w:vMerge/>
+            <w:shd w:val="clear" w:color="auto" w:fill="E2EFD9" w:themeFill="accent6" w:themeFillTint="33"/>
+          </w:tcPr>
+          <w:p/>
+        </w:tc>
+        <w:tc>
+          <w:tcPr>
+            <w:tcW w:w="2493" w:type="dxa"/>
+            <w:vMerge/>
+            <w:shd w:val="clear" w:color="auto" w:fill="E2EFD9" w:themeFill="accent6" w:themeFillTint="33"/>
+          </w:tcPr>
+          <w:p/>
+        </w:tc>
+        <w:tc>
+          <w:tcPr>
+            <w:tcW w:w="1603" w:type="dxa"/>
+            <w:shd w:val="clear" w:color="auto" w:fill="E2EFD9" w:themeFill="accent6" w:themeFillTint="33"/>
+          </w:tcPr>
+          <w:p>
+            <w:r>
+              <w:t xml:space="preserve">Un espectador </w:t>
+            </w:r>
+            <w:r>
+              <w:t>con dos espectadores; uno de id “5” y otro de id “7”.</w:t>
+            </w:r>
+          </w:p>
+        </w:tc>
+        <w:tc>
+          <w:tcPr>
+            <w:tcW w:w="1546" w:type="dxa"/>
+            <w:shd w:val="clear" w:color="auto" w:fill="E2EFD9" w:themeFill="accent6" w:themeFillTint="33"/>
+          </w:tcPr>
+          <w:p/>
+        </w:tc>
+        <w:tc>
+          <w:tcPr>
+            <w:tcW w:w="1660" w:type="dxa"/>
+            <w:shd w:val="clear" w:color="auto" w:fill="E2EFD9" w:themeFill="accent6" w:themeFillTint="33"/>
+          </w:tcPr>
+          <w:p>
+            <w:r>
+              <w:t>Retorna a uno de los hijos que añade ordenadamente al otro de los hijos.</w:t>
+            </w:r>
+          </w:p>
+        </w:tc>
+      </w:tr>
+      <w:tr>
+        <w:tc>
+          <w:tcPr>
+            <w:tcW w:w="1526" w:type="dxa"/>
+          </w:tcPr>
+          <w:p>
+            <w:proofErr w:type="spellStart"/>
+            <w:r>
+              <w:t>Spectator</w:t>
+            </w:r>
+            <w:proofErr w:type="spellEnd"/>
+          </w:p>
+        </w:tc>
+        <w:tc>
+          <w:tcPr>
+            <w:tcW w:w="2493" w:type="dxa"/>
+          </w:tcPr>
+          <w:p>
+            <w:proofErr w:type="spellStart"/>
+            <w:r>
+              <w:t>searchSpectator</w:t>
+            </w:r>
+            <w:proofErr w:type="spellEnd"/>
+          </w:p>
+        </w:tc>
+        <w:tc>
+          <w:tcPr>
+            <w:tcW w:w="1603" w:type="dxa"/>
+          </w:tcPr>
+          <w:p>
+            <w:r>
+              <w:t>Un espectador de id “6” con dos espectadores; uno de id “5” y otro de id “7”.</w:t>
+            </w:r>
+          </w:p>
+        </w:tc>
+        <w:tc>
+          <w:tcPr>
+            <w:tcW w:w="1527" w:type="dxa"/>
+          </w:tcPr>
+          <w:p>
+            <w:r>
+              <w:t>Se buscan los espectadores con id “6”, “5”, “7” y “4”.</w:t>
+            </w:r>
+          </w:p>
+        </w:tc>
+        <w:tc>
+          <w:tcPr>
+            <w:tcW w:w="1679" w:type="dxa"/>
+          </w:tcPr>
+          <w:p>
+            <w:r>
+              <w:t>Se encuentran todos los espectadores con ese id, excepto el de id ”4”.</w:t>
+            </w:r>
+          </w:p>
+        </w:tc>
+      </w:tr>
+      <w:tr>
+        <w:tc>
+          <w:tcPr>
+            <w:tcW w:w="1526" w:type="dxa"/>
+            <w:shd w:val="clear" w:color="auto" w:fill="E2EFD9" w:themeFill="accent6" w:themeFillTint="33"/>
+          </w:tcPr>
+          <w:p>
+            <w:proofErr w:type="spellStart"/>
+            <w:r>
+              <w:lastRenderedPageBreak/>
+              <w:t>Spectator</w:t>
+            </w:r>
+            <w:proofErr w:type="spellEnd"/>
+          </w:p>
+        </w:tc>
+        <w:tc>
+          <w:tcPr>
+            <w:tcW w:w="2493" w:type="dxa"/>
+            <w:shd w:val="clear" w:color="auto" w:fill="E2EFD9" w:themeFill="accent6" w:themeFillTint="33"/>
+          </w:tcPr>
+          <w:p>
+            <w:proofErr w:type="spellStart"/>
+            <w:r>
+              <w:t>showSpectator</w:t>
+            </w:r>
+            <w:r>
+              <w:t>s</w:t>
+            </w:r>
+            <w:proofErr w:type="spellEnd"/>
+          </w:p>
+        </w:tc>
+        <w:tc>
+          <w:tcPr>
+            <w:tcW w:w="1603" w:type="dxa"/>
+            <w:shd w:val="clear" w:color="auto" w:fill="E2EFD9" w:themeFill="accent6" w:themeFillTint="33"/>
+          </w:tcPr>
+          <w:p>
+            <w:r>
+              <w:t>Un espectador de nombre “Esteban” con dos espectadores; “Mateo” se encuentra a la izquierda y “Johan” se encuentra a la derecha.</w:t>
+            </w:r>
+          </w:p>
+        </w:tc>
+        <w:tc>
+          <w:tcPr>
+            <w:tcW w:w="1527" w:type="dxa"/>
+            <w:shd w:val="clear" w:color="auto" w:fill="E2EFD9" w:themeFill="accent6" w:themeFillTint="33"/>
+          </w:tcPr>
+          <w:p/>
+        </w:tc>
+        <w:tc>
+          <w:tcPr>
+            <w:tcW w:w="1679" w:type="dxa"/>
+            <w:shd w:val="clear" w:color="auto" w:fill="E2EFD9" w:themeFill="accent6" w:themeFillTint="33"/>
+          </w:tcPr>
+          <w:p>
+            <w:r>
+              <w:t>Primero sale “Esteban”. Luego, (Un poco más al lado derecho) sale “Mateo”. Finalmente, (Justo debajo del anterior) sale “Johan”.</w:t>
+            </w:r>
+          </w:p>
+        </w:tc>
+      </w:tr>
+      <w:tr>
+        <w:trPr>
+          <w:trHeight w:val="135"/>
+        </w:trPr>
+        <w:tc>
+          <w:tcPr>
+            <w:tcW w:w="1526" w:type="dxa"/>
+            <w:vMerge w:val="restart"/>
+          </w:tcPr>
+          <w:p>
+            <w:proofErr w:type="spellStart"/>
+            <w:r>
+              <w:t>Spectator</w:t>
+            </w:r>
+            <w:proofErr w:type="spellEnd"/>
+          </w:p>
+        </w:tc>
+        <w:tc>
+          <w:tcPr>
+            <w:tcW w:w="2493" w:type="dxa"/>
+            <w:vMerge w:val="restart"/>
+          </w:tcPr>
+          <w:p>
+            <w:proofErr w:type="spellStart"/>
+            <w:r>
+              <w:t>countSpectator</w:t>
+            </w:r>
+            <w:proofErr w:type="spellEnd"/>
+          </w:p>
+        </w:tc>
+        <w:tc>
+          <w:tcPr>
+            <w:tcW w:w="1603" w:type="dxa"/>
+          </w:tcPr>
+          <w:p>
+            <w:r>
+              <w:t>Un espectador sin más espectadores.</w:t>
+            </w:r>
+          </w:p>
+        </w:tc>
+        <w:tc>
+          <w:tcPr>
+            <w:tcW w:w="1546" w:type="dxa"/>
+          </w:tcPr>
+          <w:p/>
+        </w:tc>
+        <w:tc>
+          <w:tcPr>
+            <w:tcW w:w="1660" w:type="dxa"/>
+          </w:tcPr>
+          <w:p>
+            <w:r>
+              <w:t>Hay 1 espectadores.</w:t>
+            </w:r>
+          </w:p>
+        </w:tc>
+      </w:tr>
+      <w:tr>
+        <w:trPr>
+          <w:trHeight w:val="135"/>
+        </w:trPr>
+        <w:tc>
+          <w:tcPr>
+            <w:tcW w:w="1526" w:type="dxa"/>
+            <w:vMerge/>
+          </w:tcPr>
+          <w:p/>
+        </w:tc>
+        <w:tc>
+          <w:tcPr>
+            <w:tcW w:w="2493" w:type="dxa"/>
+            <w:vMerge/>
+          </w:tcPr>
+          <w:p/>
+        </w:tc>
+        <w:tc>
+          <w:tcPr>
+            <w:tcW w:w="1603" w:type="dxa"/>
+          </w:tcPr>
+          <w:p>
+            <w:r>
+              <w:t>Un espectador con 2 espectadores.</w:t>
+            </w:r>
+          </w:p>
+        </w:tc>
+        <w:tc>
+          <w:tcPr>
+            <w:tcW w:w="1546" w:type="dxa"/>
+          </w:tcPr>
+          <w:p/>
+        </w:tc>
+        <w:tc>
+          <w:tcPr>
+            <w:tcW w:w="1660" w:type="dxa"/>
+          </w:tcPr>
+          <w:p>
+            <w:r>
+              <w:t>Hay 3 espectadores.</w:t>
+            </w:r>
+          </w:p>
+        </w:tc>
+      </w:tr>
+      <w:tr>
+        <w:tc>
+          <w:tcPr>
+            <w:tcW w:w="1526" w:type="dxa"/>
+            <w:shd w:val="clear" w:color="auto" w:fill="E2EFD9" w:themeFill="accent6" w:themeFillTint="33"/>
+          </w:tcPr>
+          <w:p>
+            <w:proofErr w:type="spellStart"/>
+            <w:r>
+              <w:t>Spectator</w:t>
+            </w:r>
+            <w:proofErr w:type="spellEnd"/>
+          </w:p>
+        </w:tc>
+        <w:tc>
+          <w:tcPr>
+            <w:tcW w:w="2493" w:type="dxa"/>
+            <w:shd w:val="clear" w:color="auto" w:fill="E2EFD9" w:themeFill="accent6" w:themeFillTint="33"/>
+          </w:tcPr>
+          <w:p>
+            <w:proofErr w:type="spellStart"/>
+            <w:r>
+              <w:t>getRandomSpectator</w:t>
+            </w:r>
+            <w:proofErr w:type="spellEnd"/>
+          </w:p>
+        </w:tc>
+        <w:tc>
+          <w:tcPr>
+            <w:tcW w:w="1603" w:type="dxa"/>
+            <w:shd w:val="clear" w:color="auto" w:fill="E2EFD9" w:themeFill="accent6" w:themeFillTint="33"/>
+          </w:tcPr>
+          <w:p>
+            <w:r>
+              <w:t>Un espectador con 2 espectadores.</w:t>
+            </w:r>
+          </w:p>
+        </w:tc>
+        <w:tc>
+          <w:tcPr>
+            <w:tcW w:w="1527" w:type="dxa"/>
+            <w:shd w:val="clear" w:color="auto" w:fill="E2EFD9" w:themeFill="accent6" w:themeFillTint="33"/>
+          </w:tcPr>
+          <w:p>
+            <w:r>
+              <w:t>Se seleccionan aleatoriamente a dos de los espectadores.</w:t>
+            </w:r>
+          </w:p>
+        </w:tc>
+        <w:tc>
+          <w:tcPr>
+            <w:tcW w:w="1679" w:type="dxa"/>
+            <w:shd w:val="clear" w:color="auto" w:fill="E2EFD9" w:themeFill="accent6" w:themeFillTint="33"/>
+          </w:tcPr>
+          <w:p>
+            <w:r>
+              <w:t>Los 2 espectadores van a ser diferentes.</w:t>
+            </w:r>
+          </w:p>
+        </w:tc>
+      </w:tr>
+      <w:tr>
+        <w:tc>
+          <w:tcPr>
+            <w:tcW w:w="1526" w:type="dxa"/>
+          </w:tcPr>
+          <w:p>
+            <w:proofErr w:type="spellStart"/>
+            <w:r>
+              <w:t>Spectator</w:t>
+            </w:r>
+            <w:proofErr w:type="spellEnd"/>
+          </w:p>
+        </w:tc>
+        <w:tc>
+          <w:tcPr>
+            <w:tcW w:w="2493" w:type="dxa"/>
+          </w:tcPr>
+          <w:p>
+            <w:proofErr w:type="spellStart"/>
+            <w:r>
+              <w:t>getCountrySpectators</w:t>
+            </w:r>
+            <w:proofErr w:type="spellEnd"/>
+          </w:p>
+        </w:tc>
+        <w:tc>
+          <w:tcPr>
+            <w:tcW w:w="1603" w:type="dxa"/>
+          </w:tcPr>
+          <w:p>
+            <w:r>
+              <w:t>Un espectador de id “6” con dos espectadores; uno de id “5” y otro de id “7”. Todos pertenecen a “Colombia”.</w:t>
+            </w:r>
+          </w:p>
+        </w:tc>
+        <w:tc>
+          <w:tcPr>
+            <w:tcW w:w="1527" w:type="dxa"/>
+          </w:tcPr>
+          <w:p>
+            <w:r>
+              <w:t>Se pide la lista de espectadores “Colombia”. Luego, Se pide la lista de espectadores “Japón”.</w:t>
+            </w:r>
+          </w:p>
+        </w:tc>
+        <w:tc>
+          <w:tcPr>
+            <w:tcW w:w="1679" w:type="dxa"/>
+          </w:tcPr>
+          <w:p>
+            <w:r>
+              <w:t>En la primera lista estarán 3 espectadores de id “6”, “5” y “7” en ese respectivo orden. Mientras que la segunda lista se encontrara vacía.</w:t>
+            </w:r>
+          </w:p>
+        </w:tc>
+      </w:tr>
+    </w:tbl>
+    <w:p>
+      <w:pPr>
+        <w:rPr>
+          <w:b/>
+          <w:bCs/>
+          <w:sz w:val="40"/>
+          <w:szCs w:val="40"/>
+          <w:u w:val="single"/>
+        </w:rPr>
+      </w:pPr>
     </w:p>
     <w:sectPr>
       <w:pgSz w:w="12240" w:h="15840"/>

</xml_diff>